<commit_message>
use cases no relatorio
</commit_message>
<xml_diff>
--- a/Relatorio.docx
+++ b/Relatorio.docx
@@ -705,10 +705,7 @@
       </w:r>
       <w:r>
         <w:tab/>
-        <w:t xml:space="preserve">     </w:t>
-      </w:r>
-      <w:r>
-        <w:t>Ricardo Silva A93195</w:t>
+        <w:t xml:space="preserve">     Ricardo Silva A93195</w:t>
       </w:r>
     </w:p>
     <w:p>
@@ -756,25 +753,23 @@
         <w:p>
           <w:pPr>
             <w:pStyle w:val="Cabealhodondice"/>
-          </w:pPr>
-        </w:p>
-        <w:p>
-          <w:pPr>
             <w:rPr>
+              <w:rFonts w:asciiTheme="minorHAnsi" w:hAnsiTheme="minorHAnsi" w:cstheme="minorHAnsi"/>
               <w:b/>
               <w:bCs/>
+              <w:color w:val="auto"/>
               <w:sz w:val="36"/>
               <w:szCs w:val="36"/>
-              <w:lang w:eastAsia="pt-PT"/>
             </w:rPr>
           </w:pPr>
           <w:r>
             <w:rPr>
+              <w:rFonts w:asciiTheme="minorHAnsi" w:hAnsiTheme="minorHAnsi" w:cstheme="minorHAnsi"/>
               <w:b/>
               <w:bCs/>
+              <w:color w:val="auto"/>
               <w:sz w:val="36"/>
               <w:szCs w:val="36"/>
-              <w:lang w:eastAsia="pt-PT"/>
             </w:rPr>
             <w:t>Índice</w:t>
           </w:r>
@@ -1569,7 +1564,6 @@
     <w:p/>
     <w:p/>
     <w:p/>
-    <w:p/>
     <w:p>
       <w:pPr>
         <w:pStyle w:val="PargrafodaLista"/>
@@ -1915,6 +1909,28 @@
     <w:p>
       <w:pPr>
         <w:pStyle w:val="PargrafodaLista"/>
+        <w:ind w:firstLine="696"/>
+        <w:contextualSpacing w:val="0"/>
+        <w:jc w:val="both"/>
+        <w:rPr>
+          <w:sz w:val="24"/>
+        </w:rPr>
+      </w:pPr>
+    </w:p>
+    <w:p>
+      <w:pPr>
+        <w:pStyle w:val="PargrafodaLista"/>
+        <w:ind w:firstLine="696"/>
+        <w:contextualSpacing w:val="0"/>
+        <w:jc w:val="both"/>
+        <w:rPr>
+          <w:sz w:val="24"/>
+        </w:rPr>
+      </w:pPr>
+    </w:p>
+    <w:p>
+      <w:pPr>
+        <w:pStyle w:val="PargrafodaLista"/>
         <w:numPr>
           <w:ilvl w:val="1"/>
           <w:numId w:val="1"/>
@@ -2190,8 +2206,6 @@
     </w:p>
     <w:p>
       <w:pPr>
-        <w:pStyle w:val="PargrafodaLista"/>
-        <w:contextualSpacing w:val="0"/>
         <w:jc w:val="both"/>
         <w:rPr>
           <w:sz w:val="24"/>
@@ -2200,8 +2214,6 @@
     </w:p>
     <w:p>
       <w:pPr>
-        <w:pStyle w:val="PargrafodaLista"/>
-        <w:contextualSpacing w:val="0"/>
         <w:jc w:val="both"/>
         <w:rPr>
           <w:sz w:val="24"/>
@@ -2210,22 +2222,22 @@
     </w:p>
     <w:p>
       <w:pPr>
-        <w:pStyle w:val="PargrafodaLista"/>
-        <w:contextualSpacing w:val="0"/>
         <w:jc w:val="both"/>
-      </w:pPr>
-    </w:p>
-    <w:p>
-      <w:pPr>
-        <w:pStyle w:val="PargrafodaLista"/>
-        <w:contextualSpacing w:val="0"/>
+        <w:rPr>
+          <w:sz w:val="24"/>
+        </w:rPr>
+      </w:pPr>
+    </w:p>
+    <w:p>
+      <w:pPr>
         <w:jc w:val="both"/>
-      </w:pPr>
-    </w:p>
-    <w:p>
-      <w:pPr>
-        <w:pStyle w:val="PargrafodaLista"/>
-        <w:contextualSpacing w:val="0"/>
+        <w:rPr>
+          <w:sz w:val="24"/>
+        </w:rPr>
+      </w:pPr>
+    </w:p>
+    <w:p>
+      <w:pPr>
         <w:jc w:val="both"/>
         <w:rPr>
           <w:sz w:val="24"/>
@@ -2584,6 +2596,16 @@
     </w:p>
     <w:p>
       <w:pPr>
+        <w:rPr>
+          <w:b/>
+          <w:bCs/>
+          <w:sz w:val="36"/>
+          <w:szCs w:val="36"/>
+        </w:rPr>
+      </w:pPr>
+    </w:p>
+    <w:p>
+      <w:pPr>
         <w:pStyle w:val="PargrafodaLista"/>
         <w:numPr>
           <w:ilvl w:val="1"/>
@@ -2611,7 +2633,21 @@
     </w:p>
     <w:p>
       <w:pPr>
+        <w:pStyle w:val="PargrafodaLista"/>
+        <w:ind w:left="1440"/>
+        <w:outlineLvl w:val="1"/>
+        <w:rPr>
+          <w:b/>
+          <w:bCs/>
+          <w:sz w:val="36"/>
+          <w:szCs w:val="36"/>
+        </w:rPr>
+      </w:pPr>
+    </w:p>
+    <w:p>
+      <w:pPr>
         <w:ind w:left="708" w:firstLine="708"/>
+        <w:jc w:val="both"/>
         <w:rPr>
           <w:bCs/>
           <w:sz w:val="24"/>
@@ -2823,12 +2859,83 @@
     <w:p>
       <w:pPr>
         <w:ind w:left="708"/>
-        <w:rPr>
-          <w:bCs/>
-          <w:sz w:val="24"/>
-          <w:szCs w:val="40"/>
-        </w:rPr>
-      </w:pPr>
+        <w:jc w:val="both"/>
+        <w:rPr>
+          <w:bCs/>
+          <w:sz w:val="24"/>
+          <w:szCs w:val="40"/>
+        </w:rPr>
+      </w:pPr>
+    </w:p>
+    <w:p>
+      <w:pPr>
+        <w:ind w:left="708" w:firstLine="708"/>
+        <w:jc w:val="both"/>
+        <w:rPr>
+          <w:bCs/>
+          <w:sz w:val="24"/>
+          <w:szCs w:val="40"/>
+        </w:rPr>
+      </w:pPr>
+      <w:r>
+        <w:rPr>
+          <w:bCs/>
+          <w:sz w:val="24"/>
+          <w:szCs w:val="40"/>
+        </w:rPr>
+        <w:t>Depois desta primeira análise adicionamos então ao modelo mais algumas</w:t>
+      </w:r>
+      <w:r>
+        <w:rPr>
+          <w:bCs/>
+          <w:sz w:val="24"/>
+          <w:szCs w:val="40"/>
+        </w:rPr>
+        <w:t xml:space="preserve"> </w:t>
+      </w:r>
+      <w:r>
+        <w:rPr>
+          <w:bCs/>
+          <w:sz w:val="24"/>
+          <w:szCs w:val="40"/>
+        </w:rPr>
+        <w:t xml:space="preserve">entidades que consideramos serem importantes para suportarem os requisitos do sistema. Esta entidades são por exemplo </w:t>
+      </w:r>
+      <w:r>
+        <w:rPr>
+          <w:bCs/>
+          <w:sz w:val="24"/>
+          <w:szCs w:val="40"/>
+        </w:rPr>
+        <w:t>o Cliente</w:t>
+      </w:r>
+      <w:r>
+        <w:rPr>
+          <w:bCs/>
+          <w:sz w:val="24"/>
+          <w:szCs w:val="40"/>
+        </w:rPr>
+        <w:t>, o Funcionário, o Técnico, o Prazo e o Custo.</w:t>
+      </w:r>
+    </w:p>
+    <w:p>
+      <w:pPr>
+        <w:ind w:left="708" w:firstLine="708"/>
+        <w:jc w:val="both"/>
+        <w:rPr>
+          <w:bCs/>
+          <w:sz w:val="24"/>
+          <w:szCs w:val="40"/>
+        </w:rPr>
+      </w:pPr>
+      <w:r>
+        <w:rPr>
+          <w:bCs/>
+          <w:sz w:val="24"/>
+          <w:szCs w:val="40"/>
+        </w:rPr>
+        <w:t>Por fim, adicionamos o resto das entidades representadas no modelo de forma já a pensar no cumprimento de certos cenários e também a termos uma boa base para a fase de implementação.</w:t>
+      </w:r>
     </w:p>
     <w:p>
       <w:pPr>
@@ -2839,46 +2946,6 @@
           <w:szCs w:val="40"/>
         </w:rPr>
       </w:pPr>
-      <w:r>
-        <w:rPr>
-          <w:bCs/>
-          <w:sz w:val="24"/>
-          <w:szCs w:val="40"/>
-        </w:rPr>
-        <w:t>Depois desta primeira análise adicionamos então ao modelo mais algumas</w:t>
-      </w:r>
-      <w:r>
-        <w:rPr>
-          <w:bCs/>
-          <w:sz w:val="24"/>
-          <w:szCs w:val="40"/>
-        </w:rPr>
-        <w:t xml:space="preserve"> </w:t>
-      </w:r>
-      <w:r>
-        <w:rPr>
-          <w:bCs/>
-          <w:sz w:val="24"/>
-          <w:szCs w:val="40"/>
-        </w:rPr>
-        <w:t xml:space="preserve">entidades que consideramos serem importantes para suportarem os requisitos do sistema. Esta entidades são por exemplo </w:t>
-      </w:r>
-      <w:r>
-        <w:rPr>
-          <w:bCs/>
-          <w:sz w:val="24"/>
-          <w:szCs w:val="40"/>
-        </w:rPr>
-        <w:t>o Cliente</w:t>
-      </w:r>
-      <w:r>
-        <w:rPr>
-          <w:bCs/>
-          <w:sz w:val="24"/>
-          <w:szCs w:val="40"/>
-        </w:rPr>
-        <w:t>, o Funcionário, o Técnico, o Prazo e o Custo.</w:t>
-      </w:r>
     </w:p>
     <w:p>
       <w:pPr>
@@ -2889,14 +2956,6 @@
           <w:szCs w:val="40"/>
         </w:rPr>
       </w:pPr>
-      <w:r>
-        <w:rPr>
-          <w:bCs/>
-          <w:sz w:val="24"/>
-          <w:szCs w:val="40"/>
-        </w:rPr>
-        <w:t>Por fim, adicionamos o resto das entidades representadas no modelo de forma já a pensar no cumprimento de certos cenários e também a termos uma boa base para a fase de implementação.</w:t>
-      </w:r>
     </w:p>
     <w:p>
       <w:pPr>
@@ -2950,71 +3009,31 @@
     </w:p>
     <w:p>
       <w:pPr>
-        <w:ind w:left="708"/>
-        <w:rPr>
-          <w:bCs/>
-          <w:sz w:val="24"/>
-          <w:szCs w:val="40"/>
-        </w:rPr>
-      </w:pPr>
-    </w:p>
-    <w:p>
-      <w:pPr>
-        <w:ind w:left="708"/>
-        <w:rPr>
-          <w:bCs/>
-          <w:sz w:val="24"/>
-          <w:szCs w:val="40"/>
-        </w:rPr>
-      </w:pPr>
-    </w:p>
-    <w:p>
-      <w:pPr>
-        <w:ind w:left="708"/>
-        <w:rPr>
-          <w:bCs/>
-          <w:sz w:val="24"/>
-          <w:szCs w:val="40"/>
-        </w:rPr>
-      </w:pPr>
-    </w:p>
-    <w:p>
-      <w:pPr>
-        <w:ind w:left="708"/>
-        <w:rPr>
-          <w:bCs/>
-          <w:sz w:val="24"/>
-          <w:szCs w:val="40"/>
-        </w:rPr>
-      </w:pPr>
-    </w:p>
-    <w:p>
-      <w:pPr>
-        <w:ind w:left="708"/>
-        <w:rPr>
-          <w:bCs/>
-          <w:sz w:val="24"/>
-          <w:szCs w:val="40"/>
-        </w:rPr>
-      </w:pPr>
-    </w:p>
-    <w:p>
-      <w:pPr>
-        <w:rPr>
-          <w:b/>
-          <w:sz w:val="24"/>
-          <w:szCs w:val="40"/>
-        </w:rPr>
-      </w:pPr>
-      <w:r>
-        <w:rPr>
-          <w:b/>
+        <w:rPr>
+          <w:bCs/>
+          <w:sz w:val="24"/>
+          <w:szCs w:val="40"/>
+        </w:rPr>
+      </w:pPr>
+    </w:p>
+    <w:p>
+      <w:pPr>
+        <w:rPr>
+          <w:b/>
+          <w:sz w:val="24"/>
+          <w:szCs w:val="40"/>
+        </w:rPr>
+      </w:pPr>
+      <w:r>
+        <w:rPr>
+          <w:b/>
+          <w:noProof/>
           <w:sz w:val="24"/>
           <w:szCs w:val="40"/>
         </w:rPr>
         <w:lastRenderedPageBreak/>
         <w:drawing>
-          <wp:anchor distT="0" distB="0" distL="114300" distR="114300" simplePos="0" relativeHeight="251669504" behindDoc="1" locked="0" layoutInCell="1" allowOverlap="1" wp14:anchorId="681F44AA" wp14:editId="4D51DC76">
+          <wp:anchor distT="0" distB="0" distL="114300" distR="114300" simplePos="0" relativeHeight="251669504" behindDoc="1" locked="0" layoutInCell="1" allowOverlap="1" wp14:anchorId="681F44AA" wp14:editId="17D02DD6">
             <wp:simplePos x="0" y="0"/>
             <wp:positionH relativeFrom="margin">
               <wp:align>right</wp:align>
@@ -3105,6 +3124,7 @@
       <w:r>
         <w:rPr>
           <w:bCs/>
+          <w:noProof/>
           <w:sz w:val="24"/>
           <w:szCs w:val="40"/>
         </w:rPr>
@@ -3175,6 +3195,7 @@
       <w:r>
         <w:rPr>
           <w:bCs/>
+          <w:noProof/>
           <w:sz w:val="24"/>
           <w:szCs w:val="40"/>
         </w:rPr>
@@ -3316,6 +3337,50 @@
     </w:p>
     <w:p>
       <w:pPr>
+        <w:outlineLvl w:val="1"/>
+        <w:rPr>
+          <w:b/>
+          <w:bCs/>
+          <w:sz w:val="36"/>
+          <w:szCs w:val="36"/>
+        </w:rPr>
+      </w:pPr>
+    </w:p>
+    <w:p>
+      <w:pPr>
+        <w:outlineLvl w:val="1"/>
+        <w:rPr>
+          <w:b/>
+          <w:bCs/>
+          <w:sz w:val="36"/>
+          <w:szCs w:val="36"/>
+        </w:rPr>
+      </w:pPr>
+    </w:p>
+    <w:p>
+      <w:pPr>
+        <w:outlineLvl w:val="1"/>
+        <w:rPr>
+          <w:b/>
+          <w:bCs/>
+          <w:sz w:val="36"/>
+          <w:szCs w:val="36"/>
+        </w:rPr>
+      </w:pPr>
+    </w:p>
+    <w:p>
+      <w:pPr>
+        <w:outlineLvl w:val="1"/>
+        <w:rPr>
+          <w:b/>
+          <w:bCs/>
+          <w:sz w:val="36"/>
+          <w:szCs w:val="36"/>
+        </w:rPr>
+      </w:pPr>
+    </w:p>
+    <w:p>
+      <w:pPr>
         <w:pStyle w:val="PargrafodaLista"/>
         <w:numPr>
           <w:ilvl w:val="1"/>
@@ -3337,74 +3402,603 @@
           <w:sz w:val="36"/>
           <w:szCs w:val="36"/>
         </w:rPr>
+        <w:t xml:space="preserve">Modelo de </w:t>
+      </w:r>
+      <w:r>
+        <w:rPr>
+          <w:b/>
+          <w:bCs/>
+          <w:i/>
+          <w:iCs/>
+          <w:sz w:val="36"/>
+          <w:szCs w:val="36"/>
+        </w:rPr>
+        <w:t>Use Cases</w:t>
+      </w:r>
+      <w:bookmarkEnd w:id="6"/>
+    </w:p>
+    <w:p>
+      <w:pPr>
+        <w:ind w:left="708" w:firstLine="708"/>
+        <w:jc w:val="both"/>
+        <w:rPr>
+          <w:bCs/>
+          <w:sz w:val="24"/>
+          <w:szCs w:val="40"/>
+        </w:rPr>
+      </w:pPr>
+    </w:p>
+    <w:p>
+      <w:pPr>
+        <w:ind w:left="708" w:firstLine="708"/>
+        <w:jc w:val="both"/>
+        <w:rPr>
+          <w:bCs/>
+          <w:sz w:val="24"/>
+          <w:szCs w:val="40"/>
+        </w:rPr>
+      </w:pPr>
+      <w:r>
+        <w:rPr>
+          <w:bCs/>
+          <w:sz w:val="24"/>
+          <w:szCs w:val="40"/>
+        </w:rPr>
+        <w:t xml:space="preserve">Para a modelação dos </w:t>
+      </w:r>
+      <w:r>
+        <w:rPr>
+          <w:bCs/>
+          <w:i/>
+          <w:iCs/>
+          <w:sz w:val="24"/>
+          <w:szCs w:val="40"/>
+        </w:rPr>
+        <w:t>use cases</w:t>
+      </w:r>
+      <w:r>
+        <w:rPr>
+          <w:bCs/>
+          <w:sz w:val="24"/>
+          <w:szCs w:val="40"/>
+        </w:rPr>
+        <w:t>, a estratégia adotada passou por extrair de cada um dos cenários as interações entre sistema e ator (</w:t>
+      </w:r>
+      <w:r>
+        <w:rPr>
+          <w:bCs/>
+          <w:sz w:val="24"/>
+          <w:szCs w:val="40"/>
+        </w:rPr>
+        <w:t>F</w:t>
+      </w:r>
+      <w:r>
+        <w:rPr>
+          <w:bCs/>
+          <w:sz w:val="24"/>
+          <w:szCs w:val="40"/>
+        </w:rPr>
+        <w:t xml:space="preserve">uncionário, </w:t>
+      </w:r>
+      <w:r>
+        <w:rPr>
+          <w:bCs/>
+          <w:sz w:val="24"/>
+          <w:szCs w:val="40"/>
+        </w:rPr>
+        <w:t>T</w:t>
+      </w:r>
+      <w:r>
+        <w:rPr>
+          <w:bCs/>
+          <w:sz w:val="24"/>
+          <w:szCs w:val="40"/>
+        </w:rPr>
+        <w:t xml:space="preserve">écnico ou </w:t>
+      </w:r>
+      <w:r>
+        <w:rPr>
+          <w:bCs/>
+          <w:sz w:val="24"/>
+          <w:szCs w:val="40"/>
+        </w:rPr>
+        <w:t>G</w:t>
+      </w:r>
+      <w:r>
+        <w:rPr>
+          <w:bCs/>
+          <w:sz w:val="24"/>
+          <w:szCs w:val="40"/>
+        </w:rPr>
+        <w:t>estor). Destacam-se os vários registos que são necessários durante o processo de reparação</w:t>
+      </w:r>
+      <w:r>
+        <w:rPr>
+          <w:bCs/>
+          <w:sz w:val="24"/>
+          <w:szCs w:val="40"/>
+        </w:rPr>
+        <w:t>, bem como o acesso às diferentes listas por parte do Gestor.</w:t>
+      </w:r>
+    </w:p>
+    <w:p>
+      <w:pPr>
+        <w:ind w:left="708" w:firstLine="708"/>
+        <w:jc w:val="both"/>
+        <w:rPr>
+          <w:bCs/>
+          <w:sz w:val="24"/>
+          <w:szCs w:val="40"/>
+        </w:rPr>
+      </w:pPr>
+      <w:r>
+        <w:rPr>
+          <w:bCs/>
+          <w:sz w:val="24"/>
+          <w:szCs w:val="40"/>
+        </w:rPr>
+        <w:t xml:space="preserve">Naturalmente, foi necessária discussão e troca de ideias entre os membros de modo a chegar a um consenso, uma vez que a especificação dos casos nem sempre é clara. Inicialmente, o </w:t>
+      </w:r>
+      <w:r>
+        <w:rPr>
+          <w:bCs/>
+          <w:sz w:val="24"/>
+          <w:szCs w:val="40"/>
+        </w:rPr>
+        <w:t>C</w:t>
+      </w:r>
+      <w:r>
+        <w:rPr>
+          <w:bCs/>
+          <w:sz w:val="24"/>
+          <w:szCs w:val="40"/>
+        </w:rPr>
+        <w:t xml:space="preserve">liente seria também um dos atores, mas depois de uma reflexão, decidimos que tal não se justificava, mediante o sistema em questão. </w:t>
+      </w:r>
+    </w:p>
+    <w:p>
+      <w:pPr>
+        <w:ind w:left="708" w:firstLine="708"/>
+        <w:jc w:val="both"/>
+        <w:rPr>
+          <w:bCs/>
+          <w:sz w:val="24"/>
+          <w:szCs w:val="40"/>
+        </w:rPr>
+      </w:pPr>
+      <w:r>
+        <w:rPr>
+          <w:bCs/>
+          <w:sz w:val="24"/>
+          <w:szCs w:val="40"/>
+        </w:rPr>
+        <w:t xml:space="preserve">Com o aprofundar do conhecimento sobre modelação de </w:t>
+      </w:r>
+      <w:r>
+        <w:rPr>
+          <w:bCs/>
+          <w:i/>
+          <w:iCs/>
+          <w:sz w:val="24"/>
+          <w:szCs w:val="40"/>
+        </w:rPr>
+        <w:t>use cases</w:t>
+      </w:r>
+      <w:r>
+        <w:rPr>
+          <w:bCs/>
+          <w:sz w:val="24"/>
+          <w:szCs w:val="40"/>
+        </w:rPr>
+        <w:t>, adicionamos</w:t>
+      </w:r>
+      <w:r>
+        <w:rPr>
+          <w:bCs/>
+          <w:sz w:val="24"/>
+          <w:szCs w:val="40"/>
+        </w:rPr>
+        <w:t xml:space="preserve"> ainda um outro ator, inerente ao próprio sistema, uma vez que se tratam de processos automatizados. Os </w:t>
+      </w:r>
+      <w:r>
+        <w:rPr>
+          <w:bCs/>
+          <w:i/>
+          <w:iCs/>
+          <w:sz w:val="24"/>
+          <w:szCs w:val="40"/>
+        </w:rPr>
+        <w:t>use</w:t>
+      </w:r>
+      <w:r>
+        <w:rPr>
+          <w:bCs/>
+          <w:i/>
+          <w:iCs/>
+          <w:sz w:val="24"/>
+          <w:szCs w:val="40"/>
+        </w:rPr>
+        <w:t xml:space="preserve"> cases</w:t>
+      </w:r>
+      <w:r>
+        <w:rPr>
+          <w:bCs/>
+          <w:sz w:val="24"/>
+          <w:szCs w:val="40"/>
+        </w:rPr>
+        <w:t xml:space="preserve"> </w:t>
+      </w:r>
+      <w:r>
+        <w:rPr>
+          <w:bCs/>
+          <w:sz w:val="24"/>
+          <w:szCs w:val="40"/>
+        </w:rPr>
+        <w:t xml:space="preserve">do </w:t>
+      </w:r>
+      <w:proofErr w:type="spellStart"/>
+      <w:r>
+        <w:rPr>
+          <w:bCs/>
+          <w:i/>
+          <w:iCs/>
+          <w:sz w:val="24"/>
+          <w:szCs w:val="40"/>
+        </w:rPr>
+        <w:t>SystemTimer</w:t>
+      </w:r>
+      <w:proofErr w:type="spellEnd"/>
+      <w:r>
+        <w:rPr>
+          <w:bCs/>
+          <w:sz w:val="24"/>
+          <w:szCs w:val="40"/>
+        </w:rPr>
+        <w:t xml:space="preserve"> consistem em arquivar orçamentos e abandonar equipamentos.</w:t>
+      </w:r>
+    </w:p>
+    <w:p>
+      <w:pPr>
+        <w:rPr>
+          <w:b/>
+          <w:bCs/>
+          <w:sz w:val="36"/>
+          <w:szCs w:val="36"/>
+        </w:rPr>
+      </w:pPr>
+    </w:p>
+    <w:p>
+      <w:pPr>
+        <w:rPr>
+          <w:b/>
+          <w:bCs/>
+          <w:sz w:val="36"/>
+          <w:szCs w:val="36"/>
+        </w:rPr>
+      </w:pPr>
+    </w:p>
+    <w:p>
+      <w:pPr>
+        <w:rPr>
+          <w:b/>
+          <w:bCs/>
+          <w:sz w:val="36"/>
+          <w:szCs w:val="36"/>
+        </w:rPr>
+      </w:pPr>
+    </w:p>
+    <w:p>
+      <w:pPr>
+        <w:rPr>
+          <w:b/>
+          <w:bCs/>
+          <w:sz w:val="36"/>
+          <w:szCs w:val="36"/>
+        </w:rPr>
+      </w:pPr>
+    </w:p>
+    <w:p>
+      <w:pPr>
+        <w:rPr>
+          <w:b/>
+          <w:bCs/>
+          <w:sz w:val="36"/>
+          <w:szCs w:val="36"/>
+        </w:rPr>
+      </w:pPr>
+    </w:p>
+    <w:p>
+      <w:pPr>
+        <w:outlineLvl w:val="1"/>
+        <w:rPr>
+          <w:b/>
+          <w:bCs/>
+          <w:sz w:val="36"/>
+          <w:szCs w:val="36"/>
+        </w:rPr>
+      </w:pPr>
+    </w:p>
+    <w:p>
+      <w:pPr>
+        <w:outlineLvl w:val="1"/>
+        <w:rPr>
+          <w:b/>
+          <w:bCs/>
+          <w:sz w:val="36"/>
+          <w:szCs w:val="36"/>
+        </w:rPr>
+      </w:pPr>
+    </w:p>
+    <w:p>
+      <w:pPr>
+        <w:outlineLvl w:val="1"/>
+        <w:rPr>
+          <w:b/>
+          <w:bCs/>
+          <w:sz w:val="36"/>
+          <w:szCs w:val="36"/>
+        </w:rPr>
+      </w:pPr>
+    </w:p>
+    <w:p>
+      <w:pPr>
+        <w:rPr>
+          <w:b/>
+          <w:sz w:val="24"/>
+          <w:szCs w:val="40"/>
+        </w:rPr>
+      </w:pPr>
+    </w:p>
+    <w:p>
+      <w:pPr>
+        <w:rPr>
+          <w:b/>
+          <w:bCs/>
+          <w:sz w:val="36"/>
+          <w:szCs w:val="36"/>
+        </w:rPr>
+      </w:pPr>
+      <w:r>
+        <w:rPr>
+          <w:b/>
+          <w:sz w:val="24"/>
+          <w:szCs w:val="40"/>
+        </w:rPr>
         <w:lastRenderedPageBreak/>
         <w:t xml:space="preserve">Modelo de </w:t>
       </w:r>
       <w:r>
         <w:rPr>
           <w:b/>
-          <w:bCs/>
           <w:i/>
           <w:iCs/>
-          <w:sz w:val="36"/>
-          <w:szCs w:val="36"/>
-        </w:rPr>
-        <w:t>Use Cases</w:t>
-      </w:r>
-      <w:bookmarkEnd w:id="6"/>
-    </w:p>
-    <w:p>
-      <w:pPr>
-        <w:rPr>
-          <w:b/>
-          <w:bCs/>
-          <w:sz w:val="36"/>
-          <w:szCs w:val="36"/>
-        </w:rPr>
-      </w:pPr>
-    </w:p>
-    <w:p>
-      <w:pPr>
-        <w:rPr>
-          <w:b/>
-          <w:bCs/>
-          <w:sz w:val="36"/>
-          <w:szCs w:val="36"/>
-        </w:rPr>
-      </w:pPr>
-    </w:p>
-    <w:p>
-      <w:pPr>
-        <w:rPr>
-          <w:b/>
-          <w:bCs/>
-          <w:sz w:val="36"/>
-          <w:szCs w:val="36"/>
-        </w:rPr>
-      </w:pPr>
-    </w:p>
-    <w:p>
-      <w:pPr>
-        <w:rPr>
-          <w:b/>
-          <w:bCs/>
-          <w:sz w:val="36"/>
-          <w:szCs w:val="36"/>
-        </w:rPr>
-      </w:pPr>
-    </w:p>
-    <w:p>
-      <w:pPr>
-        <w:rPr>
-          <w:b/>
-          <w:bCs/>
-          <w:sz w:val="36"/>
-          <w:szCs w:val="36"/>
-        </w:rPr>
-      </w:pPr>
-    </w:p>
-    <w:p>
-      <w:pPr>
+          <w:sz w:val="24"/>
+          <w:szCs w:val="40"/>
+        </w:rPr>
+        <w:t xml:space="preserve">Use </w:t>
+      </w:r>
+      <w:r>
+        <w:rPr>
+          <w:b/>
+          <w:i/>
+          <w:iCs/>
+          <w:sz w:val="24"/>
+          <w:szCs w:val="40"/>
+        </w:rPr>
+        <w:t>C</w:t>
+      </w:r>
+      <w:r>
+        <w:rPr>
+          <w:b/>
+          <w:i/>
+          <w:iCs/>
+          <w:sz w:val="24"/>
+          <w:szCs w:val="40"/>
+        </w:rPr>
+        <w:t>ases</w:t>
+      </w:r>
+    </w:p>
+    <w:p>
+      <w:pPr>
+        <w:jc w:val="center"/>
+        <w:outlineLvl w:val="1"/>
+        <w:rPr>
+          <w:b/>
+          <w:bCs/>
+          <w:sz w:val="36"/>
+          <w:szCs w:val="36"/>
+        </w:rPr>
+      </w:pPr>
+      <w:r>
+        <w:rPr>
+          <w:b/>
+          <w:bCs/>
+          <w:sz w:val="36"/>
+          <w:szCs w:val="36"/>
+        </w:rPr>
+        <w:drawing>
+          <wp:inline distT="0" distB="0" distL="0" distR="0" wp14:anchorId="494BDEF2" wp14:editId="1450589F">
+            <wp:extent cx="5400040" cy="3872865"/>
+            <wp:effectExtent l="0" t="0" r="0" b="0"/>
+            <wp:docPr id="8" name="Imagem 8"/>
+            <wp:cNvGraphicFramePr>
+              <a:graphicFrameLocks xmlns:a="http://schemas.openxmlformats.org/drawingml/2006/main" noChangeAspect="1"/>
+            </wp:cNvGraphicFramePr>
+            <a:graphic xmlns:a="http://schemas.openxmlformats.org/drawingml/2006/main">
+              <a:graphicData uri="http://schemas.openxmlformats.org/drawingml/2006/picture">
+                <pic:pic xmlns:pic="http://schemas.openxmlformats.org/drawingml/2006/picture">
+                  <pic:nvPicPr>
+                    <pic:cNvPr id="1" name=""/>
+                    <pic:cNvPicPr/>
+                  </pic:nvPicPr>
+                  <pic:blipFill>
+                    <a:blip r:embed="rId17"/>
+                    <a:stretch>
+                      <a:fillRect/>
+                    </a:stretch>
+                  </pic:blipFill>
+                  <pic:spPr>
+                    <a:xfrm>
+                      <a:off x="0" y="0"/>
+                      <a:ext cx="5400040" cy="3872865"/>
+                    </a:xfrm>
+                    <a:prstGeom prst="rect">
+                      <a:avLst/>
+                    </a:prstGeom>
+                  </pic:spPr>
+                </pic:pic>
+              </a:graphicData>
+            </a:graphic>
+          </wp:inline>
+        </w:drawing>
+      </w:r>
+    </w:p>
+    <w:p>
+      <w:pPr>
+        <w:outlineLvl w:val="1"/>
+        <w:rPr>
+          <w:b/>
+          <w:bCs/>
+          <w:sz w:val="36"/>
+          <w:szCs w:val="36"/>
+        </w:rPr>
+      </w:pPr>
+    </w:p>
+    <w:p>
+      <w:pPr>
+        <w:outlineLvl w:val="1"/>
+        <w:rPr>
+          <w:b/>
+          <w:bCs/>
+          <w:sz w:val="36"/>
+          <w:szCs w:val="36"/>
+        </w:rPr>
+      </w:pPr>
+    </w:p>
+    <w:p>
+      <w:pPr>
+        <w:outlineLvl w:val="1"/>
+        <w:rPr>
+          <w:b/>
+          <w:bCs/>
+          <w:sz w:val="36"/>
+          <w:szCs w:val="36"/>
+        </w:rPr>
+      </w:pPr>
+    </w:p>
+    <w:p>
+      <w:pPr>
+        <w:outlineLvl w:val="1"/>
+        <w:rPr>
+          <w:b/>
+          <w:bCs/>
+          <w:sz w:val="36"/>
+          <w:szCs w:val="36"/>
+        </w:rPr>
+      </w:pPr>
+    </w:p>
+    <w:p>
+      <w:pPr>
+        <w:outlineLvl w:val="1"/>
+        <w:rPr>
+          <w:b/>
+          <w:bCs/>
+          <w:sz w:val="36"/>
+          <w:szCs w:val="36"/>
+        </w:rPr>
+      </w:pPr>
+    </w:p>
+    <w:p>
+      <w:pPr>
+        <w:outlineLvl w:val="1"/>
+        <w:rPr>
+          <w:b/>
+          <w:bCs/>
+          <w:sz w:val="36"/>
+          <w:szCs w:val="36"/>
+        </w:rPr>
+      </w:pPr>
+    </w:p>
+    <w:p>
+      <w:pPr>
+        <w:outlineLvl w:val="1"/>
+        <w:rPr>
+          <w:b/>
+          <w:bCs/>
+          <w:sz w:val="36"/>
+          <w:szCs w:val="36"/>
+        </w:rPr>
+      </w:pPr>
+    </w:p>
+    <w:p>
+      <w:pPr>
+        <w:outlineLvl w:val="1"/>
+        <w:rPr>
+          <w:b/>
+          <w:bCs/>
+          <w:sz w:val="36"/>
+          <w:szCs w:val="36"/>
+        </w:rPr>
+      </w:pPr>
+    </w:p>
+    <w:p>
+      <w:pPr>
+        <w:outlineLvl w:val="1"/>
+        <w:rPr>
+          <w:b/>
+          <w:bCs/>
+          <w:sz w:val="36"/>
+          <w:szCs w:val="36"/>
+        </w:rPr>
+      </w:pPr>
+    </w:p>
+    <w:p>
+      <w:pPr>
+        <w:outlineLvl w:val="1"/>
+        <w:rPr>
+          <w:b/>
+          <w:bCs/>
+          <w:sz w:val="36"/>
+          <w:szCs w:val="36"/>
+        </w:rPr>
+      </w:pPr>
+    </w:p>
+    <w:p>
+      <w:pPr>
+        <w:outlineLvl w:val="1"/>
+        <w:rPr>
+          <w:b/>
+          <w:bCs/>
+          <w:sz w:val="36"/>
+          <w:szCs w:val="36"/>
+        </w:rPr>
+      </w:pPr>
+    </w:p>
+    <w:p>
+      <w:pPr>
+        <w:outlineLvl w:val="1"/>
+        <w:rPr>
+          <w:b/>
+          <w:bCs/>
+          <w:sz w:val="36"/>
+          <w:szCs w:val="36"/>
+        </w:rPr>
+      </w:pPr>
+    </w:p>
+    <w:p>
+      <w:pPr>
+        <w:outlineLvl w:val="1"/>
+        <w:rPr>
+          <w:b/>
+          <w:bCs/>
+          <w:sz w:val="36"/>
+          <w:szCs w:val="36"/>
+        </w:rPr>
+      </w:pPr>
+    </w:p>
+    <w:p>
+      <w:pPr>
+        <w:outlineLvl w:val="1"/>
         <w:rPr>
           <w:b/>
           <w:bCs/>
@@ -3474,6 +4068,22 @@
     <w:p/>
     <w:p/>
     <w:p/>
+    <w:p/>
+    <w:p/>
+    <w:p/>
+    <w:p/>
+    <w:p/>
+    <w:p/>
+    <w:p/>
+    <w:p/>
+    <w:p/>
+    <w:p/>
+    <w:p/>
+    <w:p/>
+    <w:p/>
+    <w:p/>
+    <w:p/>
+    <w:p/>
     <w:p>
       <w:pPr>
         <w:pStyle w:val="PargrafodaLista"/>
@@ -3650,7 +4260,6 @@
           <w:sz w:val="24"/>
           <w:szCs w:val="24"/>
         </w:rPr>
-        <w:lastRenderedPageBreak/>
         <w:t xml:space="preserve">Os diagramas que apresentamos são o nosso entender e o nosso parecer em relação ao enunciado proposto, ou seja, </w:t>
       </w:r>
       <w:r>
@@ -3922,7 +4531,7 @@
       </w:pPr>
     </w:p>
     <w:sectPr>
-      <w:footerReference w:type="default" r:id="rId17"/>
+      <w:footerReference w:type="default" r:id="rId18"/>
       <w:pgSz w:w="11906" w:h="16838"/>
       <w:pgMar w:top="1417" w:right="1701" w:bottom="1417" w:left="1701" w:header="708" w:footer="708" w:gutter="0"/>
       <w:cols w:space="708"/>
@@ -5545,6 +6154,7 @@
   <w:style w:type="character" w:default="1" w:styleId="Tipodeletrapredefinidodopargrafo">
     <w:name w:val="Default Paragraph Font"/>
     <w:uiPriority w:val="1"/>
+    <w:semiHidden/>
     <w:unhideWhenUsed/>
   </w:style>
   <w:style w:type="table" w:default="1" w:styleId="Tabelanormal">

</xml_diff>

<commit_message>
cprreção na especificacao dos casos exceçoes e alternativos
</commit_message>
<xml_diff>
--- a/Relatorio.docx
+++ b/Relatorio.docx
@@ -802,7 +802,7 @@
           <w:r>
             <w:fldChar w:fldCharType="separate"/>
           </w:r>
-          <w:hyperlink w:anchor="_Toc87220111" w:history="1">
+          <w:hyperlink w:anchor="_Toc87560319" w:history="1">
             <w:r>
               <w:rPr>
                 <w:rStyle w:val="Hiperligao"/>
@@ -849,7 +849,7 @@
                 <w:noProof/>
                 <w:webHidden/>
               </w:rPr>
-              <w:instrText xml:space="preserve"> PAGEREF _Toc87220111 \h </w:instrText>
+              <w:instrText xml:space="preserve"> PAGEREF _Toc87560319 \h </w:instrText>
             </w:r>
             <w:r>
               <w:rPr>
@@ -892,7 +892,7 @@
               <w:noProof/>
             </w:rPr>
           </w:pPr>
-          <w:hyperlink w:anchor="_Toc87220112" w:history="1">
+          <w:hyperlink w:anchor="_Toc87560320" w:history="1">
             <w:r>
               <w:rPr>
                 <w:rStyle w:val="Hiperligao"/>
@@ -939,7 +939,7 @@
                 <w:noProof/>
                 <w:webHidden/>
               </w:rPr>
-              <w:instrText xml:space="preserve"> PAGEREF _Toc87220112 \h </w:instrText>
+              <w:instrText xml:space="preserve"> PAGEREF _Toc87560320 \h </w:instrText>
             </w:r>
             <w:r>
               <w:rPr>
@@ -982,7 +982,7 @@
               <w:noProof/>
             </w:rPr>
           </w:pPr>
-          <w:hyperlink w:anchor="_Toc87220113" w:history="1">
+          <w:hyperlink w:anchor="_Toc87560321" w:history="1">
             <w:r>
               <w:rPr>
                 <w:rStyle w:val="Hiperligao"/>
@@ -1029,7 +1029,7 @@
                 <w:noProof/>
                 <w:webHidden/>
               </w:rPr>
-              <w:instrText xml:space="preserve"> PAGEREF _Toc87220113 \h </w:instrText>
+              <w:instrText xml:space="preserve"> PAGEREF _Toc87560321 \h </w:instrText>
             </w:r>
             <w:r>
               <w:rPr>
@@ -1072,7 +1072,7 @@
               <w:noProof/>
             </w:rPr>
           </w:pPr>
-          <w:hyperlink w:anchor="_Toc87220114" w:history="1">
+          <w:hyperlink w:anchor="_Toc87560322" w:history="1">
             <w:r>
               <w:rPr>
                 <w:rStyle w:val="Hiperligao"/>
@@ -1117,7 +1117,7 @@
                 <w:noProof/>
                 <w:webHidden/>
               </w:rPr>
-              <w:instrText xml:space="preserve"> PAGEREF _Toc87220114 \h </w:instrText>
+              <w:instrText xml:space="preserve"> PAGEREF _Toc87560322 \h </w:instrText>
             </w:r>
             <w:r>
               <w:rPr>
@@ -1160,7 +1160,7 @@
               <w:noProof/>
             </w:rPr>
           </w:pPr>
-          <w:hyperlink w:anchor="_Toc87220115" w:history="1">
+          <w:hyperlink w:anchor="_Toc87560323" w:history="1">
             <w:r>
               <w:rPr>
                 <w:rStyle w:val="Hiperligao"/>
@@ -1205,7 +1205,7 @@
                 <w:noProof/>
                 <w:webHidden/>
               </w:rPr>
-              <w:instrText xml:space="preserve"> PAGEREF _Toc87220115 \h </w:instrText>
+              <w:instrText xml:space="preserve"> PAGEREF _Toc87560323 \h </w:instrText>
             </w:r>
             <w:r>
               <w:rPr>
@@ -1248,7 +1248,7 @@
               <w:noProof/>
             </w:rPr>
           </w:pPr>
-          <w:hyperlink w:anchor="_Toc87220116" w:history="1">
+          <w:hyperlink w:anchor="_Toc87560324" w:history="1">
             <w:r>
               <w:rPr>
                 <w:rStyle w:val="Hiperligao"/>
@@ -1304,7 +1304,7 @@
                 <w:noProof/>
                 <w:webHidden/>
               </w:rPr>
-              <w:instrText xml:space="preserve"> PAGEREF _Toc87220116 \h </w:instrText>
+              <w:instrText xml:space="preserve"> PAGEREF _Toc87560324 \h </w:instrText>
             </w:r>
             <w:r>
               <w:rPr>
@@ -1324,7 +1324,7 @@
                 <w:noProof/>
                 <w:webHidden/>
               </w:rPr>
-              <w:t>6</w:t>
+              <w:t>8</w:t>
             </w:r>
             <w:r>
               <w:rPr>
@@ -1347,7 +1347,7 @@
               <w:noProof/>
             </w:rPr>
           </w:pPr>
-          <w:hyperlink w:anchor="_Toc87220117" w:history="1">
+          <w:hyperlink w:anchor="_Toc87560325" w:history="1">
             <w:r>
               <w:rPr>
                 <w:rStyle w:val="Hiperligao"/>
@@ -1403,7 +1403,7 @@
                 <w:noProof/>
                 <w:webHidden/>
               </w:rPr>
-              <w:instrText xml:space="preserve"> PAGEREF _Toc87220117 \h </w:instrText>
+              <w:instrText xml:space="preserve"> PAGEREF _Toc87560325 \h </w:instrText>
             </w:r>
             <w:r>
               <w:rPr>
@@ -1423,7 +1423,7 @@
                 <w:noProof/>
                 <w:webHidden/>
               </w:rPr>
-              <w:t>6</w:t>
+              <w:t>10</w:t>
             </w:r>
             <w:r>
               <w:rPr>
@@ -1446,7 +1446,7 @@
               <w:noProof/>
             </w:rPr>
           </w:pPr>
-          <w:hyperlink w:anchor="_Toc87220118" w:history="1">
+          <w:hyperlink w:anchor="_Toc87560326" w:history="1">
             <w:r>
               <w:rPr>
                 <w:rStyle w:val="Hiperligao"/>
@@ -1491,7 +1491,7 @@
                 <w:noProof/>
                 <w:webHidden/>
               </w:rPr>
-              <w:instrText xml:space="preserve"> PAGEREF _Toc87220118 \h </w:instrText>
+              <w:instrText xml:space="preserve"> PAGEREF _Toc87560326 \h </w:instrText>
             </w:r>
             <w:r>
               <w:rPr>
@@ -1511,7 +1511,7 @@
                 <w:noProof/>
                 <w:webHidden/>
               </w:rPr>
-              <w:t>7</w:t>
+              <w:t>16</w:t>
             </w:r>
             <w:r>
               <w:rPr>
@@ -1580,7 +1580,7 @@
           <w:szCs w:val="36"/>
         </w:rPr>
       </w:pPr>
-      <w:bookmarkStart w:id="1" w:name="_Toc87220111"/>
+      <w:bookmarkStart w:id="1" w:name="_Toc87560319"/>
       <w:r>
         <w:rPr>
           <w:rFonts w:cstheme="minorHAnsi"/>
@@ -1635,7 +1635,7 @@
           <w:szCs w:val="36"/>
         </w:rPr>
       </w:pPr>
-      <w:bookmarkStart w:id="2" w:name="_Toc87220112"/>
+      <w:bookmarkStart w:id="2" w:name="_Toc87560320"/>
       <w:r>
         <w:rPr>
           <w:rFonts w:cstheme="minorHAnsi"/>
@@ -1968,7 +1968,7 @@
           <w:szCs w:val="36"/>
         </w:rPr>
       </w:pPr>
-      <w:bookmarkStart w:id="3" w:name="_Toc87220113"/>
+      <w:bookmarkStart w:id="3" w:name="_Toc87560321"/>
       <w:r>
         <w:rPr>
           <w:rFonts w:cstheme="minorHAnsi"/>
@@ -2301,7 +2301,7 @@
           <w:szCs w:val="36"/>
         </w:rPr>
       </w:pPr>
-      <w:bookmarkStart w:id="4" w:name="_Toc87220114"/>
+      <w:bookmarkStart w:id="4" w:name="_Toc87560322"/>
       <w:r>
         <w:rPr>
           <w:b/>
@@ -2661,7 +2661,7 @@
           <w:szCs w:val="36"/>
         </w:rPr>
       </w:pPr>
-      <w:bookmarkStart w:id="5" w:name="_Toc87220115"/>
+      <w:bookmarkStart w:id="5" w:name="_Toc87560323"/>
       <w:r>
         <w:rPr>
           <w:b/>
@@ -2827,6 +2827,7 @@
           <w:szCs w:val="40"/>
         </w:rPr>
       </w:pPr>
+      <w:proofErr w:type="spellStart"/>
       <w:r>
         <w:rPr>
           <w:bCs/>
@@ -2849,7 +2850,16 @@
           <w:sz w:val="24"/>
           <w:szCs w:val="40"/>
         </w:rPr>
-        <w:t>asso de Reparação</w:t>
+        <w:t>asso</w:t>
+      </w:r>
+      <w:proofErr w:type="spellEnd"/>
+      <w:r>
+        <w:rPr>
+          <w:bCs/>
+          <w:sz w:val="24"/>
+          <w:szCs w:val="40"/>
+        </w:rPr>
+        <w:t xml:space="preserve"> de Reparação</w:t>
       </w:r>
     </w:p>
     <w:p>
@@ -3374,7 +3384,7 @@
           <w:szCs w:val="36"/>
         </w:rPr>
       </w:pPr>
-      <w:bookmarkStart w:id="6" w:name="_Toc87220116"/>
+      <w:bookmarkStart w:id="6" w:name="_Toc87560324"/>
       <w:r>
         <w:rPr>
           <w:b/>
@@ -3578,16 +3588,35 @@
           <w:sz w:val="24"/>
           <w:szCs w:val="40"/>
         </w:rPr>
-        <w:t xml:space="preserve"> ainda um outro ator, inerente ao próprio sistema, uma vez que se tratam de processos automatizados</w:t>
-      </w:r>
+        <w:t xml:space="preserve"> ainda um outro ator, inerente ao próprio sistema, uma vez que se </w:t>
+      </w:r>
+      <w:proofErr w:type="gramStart"/>
       <w:r>
         <w:rPr>
           <w:bCs/>
           <w:sz w:val="24"/>
           <w:szCs w:val="40"/>
         </w:rPr>
+        <w:t>tratam</w:t>
+      </w:r>
+      <w:proofErr w:type="gramEnd"/>
+      <w:r>
+        <w:rPr>
+          <w:bCs/>
+          <w:sz w:val="24"/>
+          <w:szCs w:val="40"/>
+        </w:rPr>
+        <w:t xml:space="preserve"> de processos automatizados</w:t>
+      </w:r>
+      <w:r>
+        <w:rPr>
+          <w:bCs/>
+          <w:sz w:val="24"/>
+          <w:szCs w:val="40"/>
+        </w:rPr>
         <w:t xml:space="preserve">, o </w:t>
       </w:r>
+      <w:proofErr w:type="spellStart"/>
       <w:r>
         <w:rPr>
           <w:bCs/>
@@ -3598,6 +3627,7 @@
         </w:rPr>
         <w:t>SystemTimer</w:t>
       </w:r>
+      <w:proofErr w:type="spellEnd"/>
       <w:r>
         <w:rPr>
           <w:bCs/>
@@ -4033,7 +4063,7 @@
           <w:szCs w:val="36"/>
         </w:rPr>
       </w:pPr>
-      <w:bookmarkStart w:id="7" w:name="_Toc87220117"/>
+      <w:bookmarkStart w:id="7" w:name="_Toc87560325"/>
       <w:r>
         <w:rPr>
           <w:b/>
@@ -4135,6 +4165,7 @@
         </w:rPr>
         <w:t xml:space="preserve"> </w:t>
       </w:r>
+      <w:proofErr w:type="spellStart"/>
       <w:r>
         <w:rPr>
           <w:i/>
@@ -4144,6 +4175,7 @@
         </w:rPr>
         <w:t>True</w:t>
       </w:r>
+      <w:proofErr w:type="spellEnd"/>
     </w:p>
     <w:p>
       <w:pPr>
@@ -4241,7 +4273,14 @@
           <w:sz w:val="20"/>
           <w:szCs w:val="20"/>
         </w:rPr>
-        <w:t>Sistema valida informações fornecidas</w:t>
+        <w:t xml:space="preserve">Sistema </w:t>
+      </w:r>
+      <w:r>
+        <w:rPr>
+          <w:sz w:val="20"/>
+          <w:szCs w:val="20"/>
+        </w:rPr>
+        <w:t>verifica que informações estão corretas</w:t>
       </w:r>
     </w:p>
     <w:p>
@@ -4325,7 +4364,7 @@
           <w:sz w:val="20"/>
           <w:szCs w:val="20"/>
         </w:rPr>
-        <w:t>3</w:t>
+        <w:t>2</w:t>
       </w:r>
       <w:r>
         <w:rPr>
@@ -4351,24 +4390,43 @@
       </w:r>
       <w:r>
         <w:rPr>
-          <w:sz w:val="20"/>
-          <w:szCs w:val="20"/>
-        </w:rPr>
-        <w:t>3</w:t>
-      </w:r>
-      <w:r>
-        <w:rPr>
-          <w:sz w:val="20"/>
-          <w:szCs w:val="20"/>
-        </w:rPr>
-        <w:t>.1</w:t>
-      </w:r>
-      <w:r>
-        <w:rPr>
-          <w:sz w:val="20"/>
-          <w:szCs w:val="20"/>
-        </w:rPr>
-        <w:t>.</w:t>
+          <w:b/>
+          <w:bCs/>
+          <w:sz w:val="20"/>
+          <w:szCs w:val="20"/>
+        </w:rPr>
+        <w:t>2.1.</w:t>
+      </w:r>
+      <w:r>
+        <w:rPr>
+          <w:sz w:val="20"/>
+          <w:szCs w:val="20"/>
+        </w:rPr>
+        <w:t xml:space="preserve"> Sistema verifica que informações estão incorretas</w:t>
+      </w:r>
+    </w:p>
+    <w:p>
+      <w:pPr>
+        <w:rPr>
+          <w:sz w:val="20"/>
+          <w:szCs w:val="20"/>
+        </w:rPr>
+      </w:pPr>
+      <w:r>
+        <w:rPr>
+          <w:sz w:val="20"/>
+          <w:szCs w:val="20"/>
+        </w:rPr>
+        <w:tab/>
+      </w:r>
+      <w:r>
+        <w:rPr>
+          <w:b/>
+          <w:bCs/>
+          <w:sz w:val="20"/>
+          <w:szCs w:val="20"/>
+        </w:rPr>
+        <w:t>2.1.</w:t>
       </w:r>
       <w:r>
         <w:rPr>
@@ -4405,7 +4463,6 @@
           <w:sz w:val="20"/>
           <w:szCs w:val="20"/>
         </w:rPr>
-        <w:lastRenderedPageBreak/>
         <w:t>Use case:</w:t>
       </w:r>
       <w:r>
@@ -4560,7 +4617,28 @@
           <w:sz w:val="20"/>
           <w:szCs w:val="20"/>
         </w:rPr>
-        <w:t>Sistema valida NIF</w:t>
+        <w:t>Sistema v</w:t>
+      </w:r>
+      <w:r>
+        <w:rPr>
+          <w:sz w:val="20"/>
+          <w:szCs w:val="20"/>
+        </w:rPr>
+        <w:t>erifica que</w:t>
+      </w:r>
+      <w:r>
+        <w:rPr>
+          <w:sz w:val="20"/>
+          <w:szCs w:val="20"/>
+        </w:rPr>
+        <w:t xml:space="preserve"> NIF</w:t>
+      </w:r>
+      <w:r>
+        <w:rPr>
+          <w:sz w:val="20"/>
+          <w:szCs w:val="20"/>
+        </w:rPr>
+        <w:t xml:space="preserve"> existe no sistema</w:t>
       </w:r>
     </w:p>
     <w:p>
@@ -4675,7 +4753,7 @@
           <w:sz w:val="20"/>
           <w:szCs w:val="20"/>
         </w:rPr>
-        <w:t>3</w:t>
+        <w:t>2</w:t>
       </w:r>
       <w:r>
         <w:rPr>
@@ -4690,7 +4768,7 @@
         <w:pStyle w:val="PargrafodaLista"/>
         <w:numPr>
           <w:ilvl w:val="1"/>
-          <w:numId w:val="11"/>
+          <w:numId w:val="23"/>
         </w:numPr>
         <w:suppressAutoHyphens/>
         <w:rPr>
@@ -4703,7 +4781,7 @@
           <w:sz w:val="20"/>
           <w:szCs w:val="20"/>
         </w:rPr>
-        <w:t>Funcionário introduz informação do cliente.</w:t>
+        <w:t>Sistema verifica que NIF não existe no sistema</w:t>
       </w:r>
     </w:p>
     <w:p>
@@ -4711,7 +4789,7 @@
         <w:pStyle w:val="PargrafodaLista"/>
         <w:numPr>
           <w:ilvl w:val="1"/>
-          <w:numId w:val="11"/>
+          <w:numId w:val="23"/>
         </w:numPr>
         <w:suppressAutoHyphens/>
         <w:rPr>
@@ -4724,7 +4802,7 @@
           <w:sz w:val="20"/>
           <w:szCs w:val="20"/>
         </w:rPr>
-        <w:t>Sistema valida informações do cliente.</w:t>
+        <w:t>Funcionário introduz informação do cliente.</w:t>
       </w:r>
     </w:p>
     <w:p>
@@ -4732,7 +4810,7 @@
         <w:pStyle w:val="PargrafodaLista"/>
         <w:numPr>
           <w:ilvl w:val="1"/>
-          <w:numId w:val="11"/>
+          <w:numId w:val="23"/>
         </w:numPr>
         <w:suppressAutoHyphens/>
         <w:rPr>
@@ -4745,7 +4823,49 @@
           <w:sz w:val="20"/>
           <w:szCs w:val="20"/>
         </w:rPr>
-        <w:t>Sistema cria uma ficha cliente.</w:t>
+        <w:t xml:space="preserve">Sistema </w:t>
+      </w:r>
+      <w:r>
+        <w:rPr>
+          <w:sz w:val="20"/>
+          <w:szCs w:val="20"/>
+        </w:rPr>
+        <w:t>verifica que</w:t>
+      </w:r>
+      <w:r>
+        <w:rPr>
+          <w:sz w:val="20"/>
+          <w:szCs w:val="20"/>
+        </w:rPr>
+        <w:t xml:space="preserve"> </w:t>
+      </w:r>
+      <w:r>
+        <w:rPr>
+          <w:sz w:val="20"/>
+          <w:szCs w:val="20"/>
+        </w:rPr>
+        <w:t xml:space="preserve">as </w:t>
+      </w:r>
+      <w:r>
+        <w:rPr>
+          <w:sz w:val="20"/>
+          <w:szCs w:val="20"/>
+        </w:rPr>
+        <w:t>informações do cliente</w:t>
+      </w:r>
+      <w:r>
+        <w:rPr>
+          <w:sz w:val="20"/>
+          <w:szCs w:val="20"/>
+        </w:rPr>
+        <w:t xml:space="preserve"> são válidas</w:t>
+      </w:r>
+      <w:r>
+        <w:rPr>
+          <w:sz w:val="20"/>
+          <w:szCs w:val="20"/>
+        </w:rPr>
+        <w:t>.</w:t>
       </w:r>
     </w:p>
     <w:p>
@@ -4753,7 +4873,7 @@
         <w:pStyle w:val="PargrafodaLista"/>
         <w:numPr>
           <w:ilvl w:val="1"/>
-          <w:numId w:val="11"/>
+          <w:numId w:val="23"/>
         </w:numPr>
         <w:suppressAutoHyphens/>
         <w:rPr>
@@ -4766,7 +4886,42 @@
           <w:sz w:val="20"/>
           <w:szCs w:val="20"/>
         </w:rPr>
-        <w:t>Regressa à 3.</w:t>
+        <w:t>Sistema cria uma ficha cliente.</w:t>
+      </w:r>
+    </w:p>
+    <w:p>
+      <w:pPr>
+        <w:pStyle w:val="PargrafodaLista"/>
+        <w:numPr>
+          <w:ilvl w:val="1"/>
+          <w:numId w:val="23"/>
+        </w:numPr>
+        <w:suppressAutoHyphens/>
+        <w:rPr>
+          <w:sz w:val="20"/>
+          <w:szCs w:val="20"/>
+        </w:rPr>
+      </w:pPr>
+      <w:r>
+        <w:rPr>
+          <w:sz w:val="20"/>
+          <w:szCs w:val="20"/>
+        </w:rPr>
+        <w:t xml:space="preserve">Regressa </w:t>
+      </w:r>
+      <w:r>
+        <w:rPr>
+          <w:sz w:val="20"/>
+          <w:szCs w:val="20"/>
+        </w:rPr>
+        <w:t>a</w:t>
+      </w:r>
+      <w:r>
+        <w:rPr>
+          <w:sz w:val="20"/>
+          <w:szCs w:val="20"/>
+        </w:rPr>
+        <w:t xml:space="preserve"> 3.</w:t>
       </w:r>
     </w:p>
     <w:p>
@@ -4808,6 +4963,20 @@
           <w:sz w:val="20"/>
           <w:szCs w:val="20"/>
         </w:rPr>
+        <w:t>2</w:t>
+      </w:r>
+      <w:r>
+        <w:rPr>
+          <w:sz w:val="20"/>
+          <w:szCs w:val="20"/>
+        </w:rPr>
+        <w:t>.</w:t>
+      </w:r>
+      <w:r>
+        <w:rPr>
+          <w:sz w:val="20"/>
+          <w:szCs w:val="20"/>
+        </w:rPr>
         <w:t>3</w:t>
       </w:r>
       <w:r>
@@ -4815,6 +4984,95 @@
           <w:sz w:val="20"/>
           <w:szCs w:val="20"/>
         </w:rPr>
+        <w:t xml:space="preserve">): </w:t>
+      </w:r>
+    </w:p>
+    <w:p>
+      <w:pPr>
+        <w:ind w:left="360"/>
+        <w:rPr>
+          <w:sz w:val="20"/>
+          <w:szCs w:val="20"/>
+        </w:rPr>
+      </w:pPr>
+      <w:r>
+        <w:rPr>
+          <w:b/>
+          <w:bCs/>
+          <w:sz w:val="20"/>
+          <w:szCs w:val="20"/>
+        </w:rPr>
+        <w:tab/>
+      </w:r>
+      <w:r>
+        <w:rPr>
+          <w:b/>
+          <w:bCs/>
+          <w:sz w:val="20"/>
+          <w:szCs w:val="20"/>
+        </w:rPr>
+        <w:tab/>
+        <w:t>2.3.1.</w:t>
+      </w:r>
+      <w:r>
+        <w:rPr>
+          <w:sz w:val="20"/>
+          <w:szCs w:val="20"/>
+        </w:rPr>
+        <w:t xml:space="preserve"> Sistema verifica que as informações do cliente não são válidas</w:t>
+      </w:r>
+    </w:p>
+    <w:p>
+      <w:pPr>
+        <w:pStyle w:val="PargrafodaLista"/>
+        <w:rPr>
+          <w:sz w:val="20"/>
+          <w:szCs w:val="20"/>
+        </w:rPr>
+      </w:pPr>
+      <w:r>
+        <w:rPr>
+          <w:b/>
+          <w:bCs/>
+          <w:sz w:val="20"/>
+          <w:szCs w:val="20"/>
+        </w:rPr>
+        <w:tab/>
+      </w:r>
+      <w:r>
+        <w:rPr>
+          <w:b/>
+          <w:bCs/>
+          <w:sz w:val="20"/>
+          <w:szCs w:val="20"/>
+        </w:rPr>
+        <w:t>2</w:t>
+      </w:r>
+      <w:r>
+        <w:rPr>
+          <w:b/>
+          <w:bCs/>
+          <w:sz w:val="20"/>
+          <w:szCs w:val="20"/>
+        </w:rPr>
+        <w:t>.3.</w:t>
+      </w:r>
+      <w:r>
+        <w:rPr>
+          <w:b/>
+          <w:bCs/>
+          <w:sz w:val="20"/>
+          <w:szCs w:val="20"/>
+        </w:rPr>
+        <w:t>2</w:t>
+      </w:r>
+      <w:r>
+        <w:rPr>
+          <w:b/>
+          <w:bCs/>
+          <w:sz w:val="20"/>
+          <w:szCs w:val="20"/>
+        </w:rPr>
         <w:t>.</w:t>
       </w:r>
       <w:r>
@@ -4822,37 +5080,7 @@
           <w:sz w:val="20"/>
           <w:szCs w:val="20"/>
         </w:rPr>
-        <w:t>3</w:t>
-      </w:r>
-      <w:r>
-        <w:rPr>
-          <w:sz w:val="20"/>
-          <w:szCs w:val="20"/>
-        </w:rPr>
-        <w:t xml:space="preserve">): </w:t>
-      </w:r>
-    </w:p>
-    <w:p>
-      <w:pPr>
-        <w:pStyle w:val="PargrafodaLista"/>
-        <w:rPr>
-          <w:sz w:val="20"/>
-          <w:szCs w:val="20"/>
-        </w:rPr>
-      </w:pPr>
-      <w:r>
-        <w:rPr>
-          <w:sz w:val="20"/>
-          <w:szCs w:val="20"/>
-        </w:rPr>
-        <w:tab/>
-      </w:r>
-      <w:r>
-        <w:rPr>
-          <w:sz w:val="20"/>
-          <w:szCs w:val="20"/>
-        </w:rPr>
-        <w:t xml:space="preserve">3.3.1. </w:t>
+        <w:t xml:space="preserve"> </w:t>
       </w:r>
       <w:r>
         <w:rPr>
@@ -4866,17 +5094,30 @@
           <w:sz w:val="20"/>
           <w:szCs w:val="20"/>
         </w:rPr>
-        <w:t>3</w:t>
-      </w:r>
-      <w:r>
-        <w:rPr>
-          <w:sz w:val="20"/>
-          <w:szCs w:val="20"/>
-        </w:rPr>
-        <w:t>.1.</w:t>
-      </w:r>
-    </w:p>
-    <w:p/>
+        <w:t>2</w:t>
+      </w:r>
+      <w:r>
+        <w:rPr>
+          <w:sz w:val="20"/>
+          <w:szCs w:val="20"/>
+        </w:rPr>
+        <w:t>.</w:t>
+      </w:r>
+      <w:r>
+        <w:rPr>
+          <w:sz w:val="20"/>
+          <w:szCs w:val="20"/>
+        </w:rPr>
+        <w:t>2</w:t>
+      </w:r>
+      <w:r>
+        <w:rPr>
+          <w:sz w:val="20"/>
+          <w:szCs w:val="20"/>
+        </w:rPr>
+        <w:t>.</w:t>
+      </w:r>
+    </w:p>
     <w:p/>
     <w:p/>
     <w:p/>
@@ -5101,13 +5342,25 @@
       </w:pPr>
       <w:r>
         <w:rPr>
+          <w:b/>
+          <w:bCs/>
           <w:sz w:val="20"/>
         </w:rPr>
         <w:tab/>
-        <w:t>2.1</w:t>
-      </w:r>
-      <w:r>
-        <w:rPr>
+        <w:t>2.</w:t>
+      </w:r>
+      <w:r>
+        <w:rPr>
+          <w:b/>
+          <w:bCs/>
+          <w:sz w:val="20"/>
+        </w:rPr>
+        <w:t>1</w:t>
+      </w:r>
+      <w:r>
+        <w:rPr>
+          <w:b/>
+          <w:bCs/>
           <w:sz w:val="20"/>
         </w:rPr>
         <w:t>.</w:t>
@@ -5116,18 +5369,46 @@
         <w:rPr>
           <w:sz w:val="20"/>
         </w:rPr>
+        <w:t xml:space="preserve"> Sistema verifica que não existe disponibilidade para realizar o serviço Expresso de imediato</w:t>
+      </w:r>
+    </w:p>
+    <w:p>
+      <w:pPr>
+        <w:rPr>
+          <w:sz w:val="20"/>
+        </w:rPr>
+      </w:pPr>
+      <w:r>
+        <w:rPr>
+          <w:b/>
+          <w:bCs/>
+          <w:sz w:val="20"/>
+        </w:rPr>
+        <w:tab/>
+        <w:t>2.</w:t>
+      </w:r>
+      <w:r>
+        <w:rPr>
+          <w:b/>
+          <w:bCs/>
+          <w:sz w:val="20"/>
+        </w:rPr>
+        <w:t>2</w:t>
+      </w:r>
+      <w:r>
+        <w:rPr>
+          <w:b/>
+          <w:bCs/>
+          <w:sz w:val="20"/>
+        </w:rPr>
+        <w:t>.</w:t>
+      </w:r>
+      <w:r>
+        <w:rPr>
+          <w:sz w:val="20"/>
+        </w:rPr>
         <w:t xml:space="preserve"> Sistema informa que o Serviço Expresso não pode ser realizado.</w:t>
       </w:r>
-    </w:p>
-    <w:p/>
-    <w:p/>
-    <w:p>
-      <w:pPr>
-        <w:rPr>
-          <w:sz w:val="20"/>
-          <w:szCs w:val="20"/>
-        </w:rPr>
-      </w:pPr>
     </w:p>
     <w:p>
       <w:pPr>
@@ -5335,7 +5616,7 @@
           <w:sz w:val="20"/>
           <w:szCs w:val="20"/>
         </w:rPr>
-        <w:t>Técnico regista para cada passo e sub-passo o tempo necessário e o custo</w:t>
+        <w:t>Técnico confirma que equipamento pode ser reparado</w:t>
       </w:r>
     </w:p>
     <w:p>
@@ -5356,7 +5637,23 @@
           <w:sz w:val="20"/>
           <w:szCs w:val="20"/>
         </w:rPr>
-        <w:t>O sistema calcula uma previsão do número total de horas de trabalho e o custo total das peças.</w:t>
+        <w:t xml:space="preserve">Técnico regista para cada passo e </w:t>
+      </w:r>
+      <w:proofErr w:type="spellStart"/>
+      <w:r>
+        <w:rPr>
+          <w:sz w:val="20"/>
+          <w:szCs w:val="20"/>
+        </w:rPr>
+        <w:t>sub-passo</w:t>
+      </w:r>
+      <w:proofErr w:type="spellEnd"/>
+      <w:r>
+        <w:rPr>
+          <w:sz w:val="20"/>
+          <w:szCs w:val="20"/>
+        </w:rPr>
+        <w:t xml:space="preserve"> o tempo necessário e o custo</w:t>
       </w:r>
     </w:p>
     <w:p>
@@ -5377,7 +5674,7 @@
           <w:sz w:val="20"/>
           <w:szCs w:val="20"/>
         </w:rPr>
-        <w:t>O sistema cria o plano de trabalhos com base na previsão realizada.</w:t>
+        <w:t>O sistema calcula uma previsão do número total de horas de trabalho e o custo total das peças.</w:t>
       </w:r>
     </w:p>
     <w:p>
@@ -5398,6 +5695,27 @@
           <w:sz w:val="20"/>
           <w:szCs w:val="20"/>
         </w:rPr>
+        <w:t>O sistema cria o plano de trabalhos com base na previsão realizada.</w:t>
+      </w:r>
+    </w:p>
+    <w:p>
+      <w:pPr>
+        <w:pStyle w:val="PargrafodaLista"/>
+        <w:numPr>
+          <w:ilvl w:val="0"/>
+          <w:numId w:val="15"/>
+        </w:numPr>
+        <w:suppressAutoHyphens/>
+        <w:rPr>
+          <w:sz w:val="20"/>
+          <w:szCs w:val="20"/>
+        </w:rPr>
+      </w:pPr>
+      <w:r>
+        <w:rPr>
+          <w:sz w:val="20"/>
+          <w:szCs w:val="20"/>
+        </w:rPr>
         <w:t>Sistema envia email ao cliente com o orçamento.</w:t>
       </w:r>
     </w:p>
@@ -5441,6 +5759,44 @@
     </w:p>
     <w:p>
       <w:pPr>
+        <w:suppressAutoHyphens/>
+        <w:ind w:firstLine="708"/>
+        <w:rPr>
+          <w:sz w:val="20"/>
+          <w:szCs w:val="20"/>
+        </w:rPr>
+      </w:pPr>
+      <w:r>
+        <w:rPr>
+          <w:sz w:val="20"/>
+          <w:szCs w:val="20"/>
+        </w:rPr>
+        <w:t xml:space="preserve">4.1. </w:t>
+      </w:r>
+      <w:r>
+        <w:rPr>
+          <w:sz w:val="20"/>
+          <w:szCs w:val="20"/>
+        </w:rPr>
+        <w:t xml:space="preserve">Técnico confirma que equipamento </w:t>
+      </w:r>
+      <w:r>
+        <w:rPr>
+          <w:sz w:val="20"/>
+          <w:szCs w:val="20"/>
+        </w:rPr>
+        <w:t xml:space="preserve">não </w:t>
+      </w:r>
+      <w:r>
+        <w:rPr>
+          <w:sz w:val="20"/>
+          <w:szCs w:val="20"/>
+        </w:rPr>
+        <w:t>pode ser reparado</w:t>
+      </w:r>
+    </w:p>
+    <w:p>
+      <w:pPr>
         <w:rPr>
           <w:sz w:val="20"/>
           <w:szCs w:val="20"/>
@@ -5465,13 +5821,6 @@
           <w:sz w:val="20"/>
           <w:szCs w:val="20"/>
         </w:rPr>
-        <w:t>.1</w:t>
-      </w:r>
-      <w:r>
-        <w:rPr>
-          <w:sz w:val="20"/>
-          <w:szCs w:val="20"/>
-        </w:rPr>
         <w:t>.</w:t>
       </w:r>
       <w:r>
@@ -5479,6 +5828,20 @@
           <w:sz w:val="20"/>
           <w:szCs w:val="20"/>
         </w:rPr>
+        <w:t>2</w:t>
+      </w:r>
+      <w:r>
+        <w:rPr>
+          <w:sz w:val="20"/>
+          <w:szCs w:val="20"/>
+        </w:rPr>
+        <w:t>.</w:t>
+      </w:r>
+      <w:r>
+        <w:rPr>
+          <w:sz w:val="20"/>
+          <w:szCs w:val="20"/>
+        </w:rPr>
         <w:t xml:space="preserve"> Sistema manda email a cliente </w:t>
       </w:r>
       <w:r>
@@ -5496,7 +5859,6 @@
         <w:t xml:space="preserve"> não é possível reparar o equipamento.</w:t>
       </w:r>
     </w:p>
-    <w:p/>
     <w:p/>
     <w:p>
       <w:pPr>
@@ -5672,7 +6034,7 @@
         <w:rPr>
           <w:sz w:val="20"/>
         </w:rPr>
-        <w:t>Sistema atualiza estado da reparação como aprovada</w:t>
+        <w:t>Técnico confirma que orçamento foi aceite</w:t>
       </w:r>
     </w:p>
     <w:p>
@@ -5691,6 +6053,25 @@
         <w:rPr>
           <w:sz w:val="20"/>
         </w:rPr>
+        <w:t>Sistema atualiza estado da reparação como aprovada</w:t>
+      </w:r>
+    </w:p>
+    <w:p>
+      <w:pPr>
+        <w:pStyle w:val="PargrafodaLista"/>
+        <w:numPr>
+          <w:ilvl w:val="0"/>
+          <w:numId w:val="16"/>
+        </w:numPr>
+        <w:suppressAutoHyphens/>
+        <w:rPr>
+          <w:sz w:val="20"/>
+        </w:rPr>
+      </w:pPr>
+      <w:r>
+        <w:rPr>
+          <w:sz w:val="20"/>
+        </w:rPr>
         <w:t>Sistema elimina email da lista de emails</w:t>
       </w:r>
     </w:p>
@@ -5727,175 +6108,212 @@
         <w:rPr>
           <w:sz w:val="20"/>
         </w:rPr>
+        <w:t>4</w:t>
+      </w:r>
+      <w:r>
+        <w:rPr>
+          <w:sz w:val="20"/>
+        </w:rPr>
+        <w:t>)</w:t>
+      </w:r>
+    </w:p>
+    <w:p>
+      <w:pPr>
+        <w:rPr>
+          <w:sz w:val="20"/>
+        </w:rPr>
+      </w:pPr>
+      <w:r>
+        <w:rPr>
+          <w:sz w:val="20"/>
+        </w:rPr>
+        <w:tab/>
+        <w:t>4.1 Técnico confirma que orçamento foi recusado</w:t>
+      </w:r>
+    </w:p>
+    <w:p>
+      <w:pPr>
+        <w:ind w:firstLine="708"/>
+        <w:rPr>
+          <w:sz w:val="20"/>
+        </w:rPr>
+      </w:pPr>
+      <w:r>
+        <w:rPr>
+          <w:sz w:val="20"/>
+        </w:rPr>
+        <w:t>4</w:t>
+      </w:r>
+      <w:r>
+        <w:rPr>
+          <w:sz w:val="20"/>
+        </w:rPr>
+        <w:t>.</w:t>
+      </w:r>
+      <w:r>
+        <w:rPr>
+          <w:sz w:val="20"/>
+        </w:rPr>
+        <w:t>2</w:t>
+      </w:r>
+      <w:r>
+        <w:rPr>
+          <w:sz w:val="20"/>
+        </w:rPr>
+        <w:t>.</w:t>
+      </w:r>
+      <w:r>
+        <w:rPr>
+          <w:sz w:val="20"/>
+        </w:rPr>
+        <w:t xml:space="preserve"> Sistema atualiza estado da reparação como não aprovada.</w:t>
+      </w:r>
+    </w:p>
+    <w:p>
+      <w:pPr>
+        <w:rPr>
+          <w:sz w:val="20"/>
+        </w:rPr>
+      </w:pPr>
+    </w:p>
+    <w:p>
+      <w:pPr>
+        <w:rPr>
+          <w:sz w:val="20"/>
+        </w:rPr>
+      </w:pPr>
+      <w:r>
+        <w:rPr>
+          <w:b/>
+          <w:bCs/>
+          <w:sz w:val="20"/>
+        </w:rPr>
+        <w:t>Fluxo Exceção (2):</w:t>
+      </w:r>
+      <w:r>
+        <w:rPr>
+          <w:sz w:val="20"/>
+        </w:rPr>
+        <w:t xml:space="preserve"> [Cliente formulou dúvidas] (passo </w:t>
+      </w:r>
+      <w:r>
+        <w:rPr>
+          <w:sz w:val="20"/>
+        </w:rPr>
+        <w:t>4</w:t>
+      </w:r>
+      <w:r>
+        <w:rPr>
+          <w:sz w:val="20"/>
+        </w:rPr>
+        <w:t>)</w:t>
+      </w:r>
+    </w:p>
+    <w:p>
+      <w:pPr>
+        <w:rPr>
+          <w:sz w:val="20"/>
+        </w:rPr>
+      </w:pPr>
+      <w:r>
+        <w:rPr>
+          <w:sz w:val="20"/>
+        </w:rPr>
+        <w:tab/>
+        <w:t>4.1 Técnico confirma que cliente formulou dúvidas</w:t>
+      </w:r>
+    </w:p>
+    <w:p>
+      <w:pPr>
+        <w:rPr>
+          <w:sz w:val="20"/>
+        </w:rPr>
+      </w:pPr>
+      <w:r>
+        <w:rPr>
+          <w:sz w:val="20"/>
+        </w:rPr>
+        <w:tab/>
+      </w:r>
+      <w:r>
+        <w:rPr>
+          <w:sz w:val="20"/>
+        </w:rPr>
+        <w:t>4</w:t>
+      </w:r>
+      <w:r>
+        <w:rPr>
+          <w:sz w:val="20"/>
+        </w:rPr>
+        <w:t>.</w:t>
+      </w:r>
+      <w:r>
+        <w:rPr>
+          <w:sz w:val="20"/>
+        </w:rPr>
+        <w:t>2</w:t>
+      </w:r>
+      <w:r>
+        <w:rPr>
+          <w:sz w:val="20"/>
+        </w:rPr>
+        <w:t>.</w:t>
+      </w:r>
+      <w:r>
+        <w:rPr>
+          <w:sz w:val="20"/>
+        </w:rPr>
+        <w:t xml:space="preserve"> Técnico insere resposta</w:t>
+      </w:r>
+    </w:p>
+    <w:p>
+      <w:pPr>
+        <w:rPr>
+          <w:sz w:val="20"/>
+        </w:rPr>
+      </w:pPr>
+      <w:r>
+        <w:rPr>
+          <w:sz w:val="20"/>
+        </w:rPr>
+        <w:tab/>
+      </w:r>
+      <w:r>
+        <w:rPr>
+          <w:sz w:val="20"/>
+        </w:rPr>
+        <w:t>4</w:t>
+      </w:r>
+      <w:r>
+        <w:rPr>
+          <w:sz w:val="20"/>
+        </w:rPr>
+        <w:t>.</w:t>
+      </w:r>
+      <w:r>
+        <w:rPr>
+          <w:sz w:val="20"/>
+        </w:rPr>
         <w:t>3</w:t>
       </w:r>
       <w:r>
         <w:rPr>
           <w:sz w:val="20"/>
         </w:rPr>
-        <w:t>)</w:t>
-      </w:r>
-    </w:p>
-    <w:p>
-      <w:pPr>
-        <w:ind w:firstLine="708"/>
-        <w:rPr>
-          <w:sz w:val="20"/>
-        </w:rPr>
-      </w:pPr>
-      <w:r>
-        <w:rPr>
-          <w:sz w:val="20"/>
-        </w:rPr>
-        <w:t>3.1</w:t>
-      </w:r>
-      <w:r>
-        <w:rPr>
-          <w:sz w:val="20"/>
-        </w:rPr>
         <w:t>.</w:t>
       </w:r>
       <w:r>
         <w:rPr>
           <w:sz w:val="20"/>
         </w:rPr>
-        <w:t xml:space="preserve"> Sistema atualiza estado da reparação como não aprovada.</w:t>
-      </w:r>
-    </w:p>
-    <w:p>
-      <w:pPr>
-        <w:rPr>
-          <w:sz w:val="20"/>
-        </w:rPr>
-      </w:pPr>
-    </w:p>
-    <w:p>
-      <w:pPr>
-        <w:rPr>
-          <w:sz w:val="20"/>
-        </w:rPr>
-      </w:pPr>
-      <w:r>
-        <w:rPr>
-          <w:b/>
-          <w:bCs/>
-          <w:sz w:val="20"/>
-        </w:rPr>
-        <w:t>Fluxo Exceção (2):</w:t>
-      </w:r>
-      <w:r>
-        <w:rPr>
-          <w:sz w:val="20"/>
-        </w:rPr>
-        <w:t xml:space="preserve"> [Cliente formulou dúvidas] (passo </w:t>
-      </w:r>
-      <w:r>
-        <w:rPr>
-          <w:sz w:val="20"/>
-        </w:rPr>
-        <w:t>3</w:t>
-      </w:r>
-      <w:r>
-        <w:rPr>
-          <w:sz w:val="20"/>
-        </w:rPr>
-        <w:t>)</w:t>
-      </w:r>
-    </w:p>
-    <w:p>
-      <w:pPr>
-        <w:rPr>
-          <w:sz w:val="20"/>
-        </w:rPr>
-      </w:pPr>
-      <w:r>
-        <w:rPr>
-          <w:sz w:val="20"/>
-        </w:rPr>
-        <w:tab/>
-      </w:r>
-      <w:r>
-        <w:rPr>
-          <w:sz w:val="20"/>
-        </w:rPr>
-        <w:t>3</w:t>
-      </w:r>
-      <w:r>
-        <w:rPr>
-          <w:sz w:val="20"/>
-        </w:rPr>
-        <w:t>.1</w:t>
-      </w:r>
-      <w:r>
-        <w:rPr>
-          <w:sz w:val="20"/>
-        </w:rPr>
-        <w:t>.</w:t>
-      </w:r>
-      <w:r>
-        <w:rPr>
-          <w:sz w:val="20"/>
-        </w:rPr>
-        <w:t xml:space="preserve"> Técnico insere resposta</w:t>
-      </w:r>
-    </w:p>
-    <w:p>
-      <w:pPr>
-        <w:rPr>
-          <w:sz w:val="20"/>
-        </w:rPr>
-      </w:pPr>
-      <w:r>
-        <w:rPr>
-          <w:sz w:val="20"/>
-        </w:rPr>
-        <w:tab/>
-      </w:r>
-      <w:r>
-        <w:rPr>
-          <w:sz w:val="20"/>
-        </w:rPr>
-        <w:t>3</w:t>
-      </w:r>
-      <w:r>
-        <w:rPr>
-          <w:sz w:val="20"/>
-        </w:rPr>
-        <w:t>.2</w:t>
-      </w:r>
-      <w:r>
-        <w:rPr>
-          <w:sz w:val="20"/>
-        </w:rPr>
-        <w:t>.</w:t>
-      </w:r>
-      <w:r>
-        <w:rPr>
-          <w:sz w:val="20"/>
-        </w:rPr>
-        <w:t xml:space="preserve"> Sistema envia email com a resposta do técnico</w:t>
-      </w:r>
-    </w:p>
-    <w:p>
-      <w:pPr>
-        <w:rPr>
-          <w:sz w:val="20"/>
-        </w:rPr>
-      </w:pPr>
-    </w:p>
-    <w:p>
-      <w:pPr>
-        <w:rPr>
-          <w:sz w:val="20"/>
-        </w:rPr>
-      </w:pPr>
-    </w:p>
-    <w:p>
-      <w:pPr>
-        <w:rPr>
-          <w:sz w:val="20"/>
-        </w:rPr>
-      </w:pPr>
+        <w:t xml:space="preserve"> Sistema envia email com a resposta do técnic</w:t>
+      </w:r>
+      <w:r>
+        <w:rPr>
+          <w:sz w:val="20"/>
+        </w:rPr>
+        <w:t>o</w:t>
+      </w:r>
     </w:p>
     <w:p>
       <w:pPr>
@@ -6016,6 +6434,7 @@
           <w:sz w:val="20"/>
         </w:rPr>
       </w:pPr>
+      <w:proofErr w:type="spellStart"/>
       <w:r>
         <w:rPr>
           <w:i/>
@@ -6024,6 +6443,7 @@
         </w:rPr>
         <w:t>SystemTimer</w:t>
       </w:r>
+      <w:proofErr w:type="spellEnd"/>
       <w:r>
         <w:rPr>
           <w:sz w:val="20"/>
@@ -6052,8 +6472,6 @@
       </w:r>
     </w:p>
     <w:p/>
-    <w:p/>
-    <w:p/>
     <w:p>
       <w:pPr>
         <w:spacing w:line="240" w:lineRule="auto"/>
@@ -6324,57 +6742,157 @@
     </w:p>
     <w:p>
       <w:pPr>
-        <w:pStyle w:val="PargrafodaLista"/>
-        <w:numPr>
-          <w:ilvl w:val="1"/>
-          <w:numId w:val="16"/>
-        </w:numPr>
         <w:suppressAutoHyphens/>
         <w:spacing w:line="240" w:lineRule="auto"/>
-        <w:rPr>
-          <w:sz w:val="20"/>
-        </w:rPr>
-      </w:pPr>
-      <w:r>
-        <w:rPr>
-          <w:sz w:val="20"/>
-        </w:rPr>
-        <w:t>Sistema coloca reparação em espera.</w:t>
-      </w:r>
-    </w:p>
-    <w:p>
-      <w:pPr>
-        <w:pStyle w:val="PargrafodaLista"/>
-        <w:numPr>
-          <w:ilvl w:val="1"/>
-          <w:numId w:val="16"/>
-        </w:numPr>
+        <w:ind w:left="708"/>
+        <w:rPr>
+          <w:sz w:val="20"/>
+        </w:rPr>
+      </w:pPr>
+      <w:r>
+        <w:rPr>
+          <w:b/>
+          <w:bCs/>
+          <w:sz w:val="20"/>
+        </w:rPr>
+        <w:t>5.1.</w:t>
+      </w:r>
+      <w:r>
+        <w:rPr>
+          <w:sz w:val="20"/>
+        </w:rPr>
+        <w:t xml:space="preserve"> </w:t>
+      </w:r>
+      <w:r>
+        <w:rPr>
+          <w:sz w:val="20"/>
+        </w:rPr>
+        <w:t>Técnico</w:t>
+      </w:r>
+      <w:r>
+        <w:rPr>
+          <w:sz w:val="20"/>
+        </w:rPr>
+        <w:t xml:space="preserve"> coloca reparação em espera.</w:t>
+      </w:r>
+    </w:p>
+    <w:p>
+      <w:pPr>
         <w:suppressAutoHyphens/>
         <w:spacing w:line="240" w:lineRule="auto"/>
-        <w:rPr>
-          <w:sz w:val="20"/>
-        </w:rPr>
-      </w:pPr>
-      <w:r>
-        <w:rPr>
-          <w:sz w:val="20"/>
-        </w:rPr>
-        <w:t>Sistema retira equipamento da lista de espera.</w:t>
-      </w:r>
-    </w:p>
-    <w:p>
-      <w:pPr>
-        <w:pStyle w:val="PargrafodaLista"/>
-        <w:numPr>
-          <w:ilvl w:val="1"/>
-          <w:numId w:val="16"/>
-        </w:numPr>
+        <w:ind w:left="708"/>
+        <w:rPr>
+          <w:sz w:val="20"/>
+        </w:rPr>
+      </w:pPr>
+      <w:r>
+        <w:rPr>
+          <w:b/>
+          <w:bCs/>
+          <w:sz w:val="20"/>
+        </w:rPr>
+        <w:t>5.2</w:t>
+      </w:r>
+      <w:r>
+        <w:rPr>
+          <w:b/>
+          <w:bCs/>
+          <w:sz w:val="20"/>
+        </w:rPr>
+        <w:t>.</w:t>
+      </w:r>
+      <w:r>
+        <w:rPr>
+          <w:sz w:val="20"/>
+        </w:rPr>
+        <w:t xml:space="preserve"> Sistema coloca equipamento na lista de espera</w:t>
+      </w:r>
+    </w:p>
+    <w:p>
+      <w:pPr>
         <w:suppressAutoHyphens/>
         <w:spacing w:line="240" w:lineRule="auto"/>
-        <w:rPr>
-          <w:sz w:val="20"/>
-        </w:rPr>
-      </w:pPr>
+        <w:ind w:left="708"/>
+        <w:rPr>
+          <w:sz w:val="20"/>
+        </w:rPr>
+      </w:pPr>
+      <w:r>
+        <w:rPr>
+          <w:b/>
+          <w:bCs/>
+          <w:sz w:val="20"/>
+        </w:rPr>
+        <w:t>5.3</w:t>
+      </w:r>
+      <w:r>
+        <w:rPr>
+          <w:b/>
+          <w:bCs/>
+          <w:sz w:val="20"/>
+        </w:rPr>
+        <w:t>.</w:t>
+      </w:r>
+      <w:r>
+        <w:rPr>
+          <w:sz w:val="20"/>
+        </w:rPr>
+        <w:t xml:space="preserve"> Técnico reinicia reparação</w:t>
+      </w:r>
+    </w:p>
+    <w:p>
+      <w:pPr>
+        <w:suppressAutoHyphens/>
+        <w:spacing w:line="240" w:lineRule="auto"/>
+        <w:ind w:firstLine="708"/>
+        <w:rPr>
+          <w:sz w:val="20"/>
+        </w:rPr>
+      </w:pPr>
+      <w:r>
+        <w:rPr>
+          <w:b/>
+          <w:bCs/>
+          <w:sz w:val="20"/>
+        </w:rPr>
+        <w:t>5.2.</w:t>
+      </w:r>
+      <w:r>
+        <w:rPr>
+          <w:sz w:val="20"/>
+        </w:rPr>
+        <w:t xml:space="preserve"> </w:t>
+      </w:r>
+      <w:r>
+        <w:rPr>
+          <w:sz w:val="20"/>
+        </w:rPr>
+        <w:t>Sistema retira equipamento da lista de espera.</w:t>
+      </w:r>
+    </w:p>
+    <w:p>
+      <w:pPr>
+        <w:suppressAutoHyphens/>
+        <w:spacing w:line="240" w:lineRule="auto"/>
+        <w:ind w:firstLine="708"/>
+        <w:rPr>
+          <w:sz w:val="20"/>
+        </w:rPr>
+      </w:pPr>
+      <w:r>
+        <w:rPr>
+          <w:b/>
+          <w:bCs/>
+          <w:sz w:val="20"/>
+        </w:rPr>
+        <w:t>5.3.</w:t>
+      </w:r>
+      <w:r>
+        <w:rPr>
+          <w:sz w:val="20"/>
+        </w:rPr>
+        <w:t xml:space="preserve"> </w:t>
+      </w:r>
       <w:r>
         <w:rPr>
           <w:sz w:val="20"/>
@@ -6433,7 +6951,7 @@
         <w:rPr>
           <w:sz w:val="20"/>
         </w:rPr>
-        <w:t>Sistema contacta cliente por email.</w:t>
+        <w:t>Técnico confirma que o custo previsto supera 120% do custo do orçamento inicial</w:t>
       </w:r>
     </w:p>
     <w:p>
@@ -6453,7 +6971,7 @@
         <w:rPr>
           <w:sz w:val="20"/>
         </w:rPr>
-        <w:t>Sistema regista data, hora e quem efetuou o contacto.</w:t>
+        <w:t>Sistema contacta cliente por email.</w:t>
       </w:r>
     </w:p>
     <w:p>
@@ -6473,7 +6991,7 @@
         <w:rPr>
           <w:sz w:val="20"/>
         </w:rPr>
-        <w:t>Cliente confirma que pretende que a reparação prossiga.</w:t>
+        <w:t>Sistema regista data, hora e quem efetuou o contacto.</w:t>
       </w:r>
     </w:p>
     <w:p>
@@ -6493,6 +7011,44 @@
         <w:rPr>
           <w:sz w:val="20"/>
         </w:rPr>
+        <w:t>Técnico</w:t>
+      </w:r>
+      <w:r>
+        <w:rPr>
+          <w:sz w:val="20"/>
+        </w:rPr>
+        <w:t xml:space="preserve"> confirma que </w:t>
+      </w:r>
+      <w:r>
+        <w:rPr>
+          <w:sz w:val="20"/>
+        </w:rPr>
+        <w:t xml:space="preserve">o cliente </w:t>
+      </w:r>
+      <w:r>
+        <w:rPr>
+          <w:sz w:val="20"/>
+        </w:rPr>
+        <w:t>pretende que a reparação prossiga.</w:t>
+      </w:r>
+    </w:p>
+    <w:p>
+      <w:pPr>
+        <w:pStyle w:val="PargrafodaLista"/>
+        <w:numPr>
+          <w:ilvl w:val="1"/>
+          <w:numId w:val="20"/>
+        </w:numPr>
+        <w:suppressAutoHyphens/>
+        <w:spacing w:line="240" w:lineRule="auto"/>
+        <w:rPr>
+          <w:sz w:val="20"/>
+        </w:rPr>
+      </w:pPr>
+      <w:r>
+        <w:rPr>
+          <w:sz w:val="20"/>
+        </w:rPr>
         <w:t>Regressa a 5.</w:t>
       </w:r>
     </w:p>
@@ -6522,13 +7078,66 @@
         <w:rPr>
           <w:sz w:val="20"/>
         </w:rPr>
-        <w:t>5.3</w:t>
+        <w:t>5.</w:t>
+      </w:r>
+      <w:r>
+        <w:rPr>
+          <w:sz w:val="20"/>
+        </w:rPr>
+        <w:t>4</w:t>
       </w:r>
       <w:r>
         <w:rPr>
           <w:sz w:val="20"/>
         </w:rPr>
         <w:t>):</w:t>
+      </w:r>
+    </w:p>
+    <w:p>
+      <w:pPr>
+        <w:spacing w:line="240" w:lineRule="auto"/>
+        <w:ind w:left="708"/>
+        <w:rPr>
+          <w:sz w:val="20"/>
+        </w:rPr>
+      </w:pPr>
+      <w:r>
+        <w:rPr>
+          <w:b/>
+          <w:bCs/>
+          <w:sz w:val="20"/>
+        </w:rPr>
+        <w:tab/>
+      </w:r>
+      <w:r>
+        <w:rPr>
+          <w:b/>
+          <w:bCs/>
+          <w:sz w:val="20"/>
+        </w:rPr>
+        <w:t>5.</w:t>
+      </w:r>
+      <w:r>
+        <w:rPr>
+          <w:b/>
+          <w:bCs/>
+          <w:sz w:val="20"/>
+        </w:rPr>
+        <w:t>4</w:t>
+      </w:r>
+      <w:r>
+        <w:rPr>
+          <w:b/>
+          <w:bCs/>
+          <w:sz w:val="20"/>
+        </w:rPr>
+        <w:t>.1.</w:t>
+      </w:r>
+      <w:r>
+        <w:rPr>
+          <w:sz w:val="20"/>
+        </w:rPr>
+        <w:t xml:space="preserve"> Técnico confirma que o cliente não pretende que a reparação prossiga</w:t>
       </w:r>
     </w:p>
     <w:p>
@@ -6541,9 +7150,33 @@
       </w:pPr>
       <w:r>
         <w:rPr>
-          <w:sz w:val="20"/>
-        </w:rPr>
-        <w:t xml:space="preserve">5.3.1.  </w:t>
+          <w:b/>
+          <w:bCs/>
+          <w:sz w:val="20"/>
+        </w:rPr>
+        <w:t>5.</w:t>
+      </w:r>
+      <w:r>
+        <w:rPr>
+          <w:b/>
+          <w:bCs/>
+          <w:sz w:val="20"/>
+        </w:rPr>
+        <w:t>4</w:t>
+      </w:r>
+      <w:r>
+        <w:rPr>
+          <w:b/>
+          <w:bCs/>
+          <w:sz w:val="20"/>
+        </w:rPr>
+        <w:t>.1.</w:t>
+      </w:r>
+      <w:r>
+        <w:rPr>
+          <w:sz w:val="20"/>
+        </w:rPr>
+        <w:t xml:space="preserve">  </w:t>
       </w:r>
       <w:r>
         <w:rPr>
@@ -6654,8 +7287,6 @@
         <w:t>Sistema envia SMS ao cliente a notificar da sua conclusão</w:t>
       </w:r>
     </w:p>
-    <w:p/>
-    <w:p/>
     <w:p>
       <w:pPr>
         <w:rPr>
@@ -6820,7 +7451,7 @@
         <w:rPr>
           <w:sz w:val="20"/>
         </w:rPr>
-        <w:t>Funcionário remove o equipamento da lista.</w:t>
+        <w:t>Funcionário solicita informação do equipamento em questão</w:t>
       </w:r>
     </w:p>
     <w:p>
@@ -6839,7 +7470,7 @@
         <w:rPr>
           <w:sz w:val="20"/>
         </w:rPr>
-        <w:t>Funcionário regista Comprovativo de Entrega.</w:t>
+        <w:t>Sistema confirma que equipamento existe na lista e apresenta-o</w:t>
       </w:r>
     </w:p>
     <w:p>
@@ -6858,6 +7489,44 @@
         <w:rPr>
           <w:sz w:val="20"/>
         </w:rPr>
+        <w:t>Funcionário remove o equipamento da lista.</w:t>
+      </w:r>
+    </w:p>
+    <w:p>
+      <w:pPr>
+        <w:pStyle w:val="PargrafodaLista"/>
+        <w:numPr>
+          <w:ilvl w:val="0"/>
+          <w:numId w:val="21"/>
+        </w:numPr>
+        <w:suppressAutoHyphens/>
+        <w:rPr>
+          <w:sz w:val="20"/>
+        </w:rPr>
+      </w:pPr>
+      <w:r>
+        <w:rPr>
+          <w:sz w:val="20"/>
+        </w:rPr>
+        <w:t>Funcionário regista Comprovativo de Entrega.</w:t>
+      </w:r>
+    </w:p>
+    <w:p>
+      <w:pPr>
+        <w:pStyle w:val="PargrafodaLista"/>
+        <w:numPr>
+          <w:ilvl w:val="0"/>
+          <w:numId w:val="21"/>
+        </w:numPr>
+        <w:suppressAutoHyphens/>
+        <w:rPr>
+          <w:sz w:val="20"/>
+        </w:rPr>
+      </w:pPr>
+      <w:r>
+        <w:rPr>
+          <w:sz w:val="20"/>
+        </w:rPr>
         <w:t>Sistema fica com o registo do comprovativo de Entrega e do pagamento.</w:t>
       </w:r>
     </w:p>
@@ -6890,15 +7559,51 @@
       </w:r>
     </w:p>
     <w:p>
+      <w:pPr>
+        <w:rPr>
+          <w:sz w:val="20"/>
+        </w:rPr>
+      </w:pPr>
       <w:r>
         <w:rPr>
           <w:sz w:val="20"/>
         </w:rPr>
         <w:tab/>
+      </w:r>
+      <w:r>
+        <w:rPr>
+          <w:b/>
+          <w:bCs/>
+          <w:sz w:val="20"/>
+        </w:rPr>
+        <w:t>3.1.</w:t>
+      </w:r>
+      <w:r>
+        <w:rPr>
+          <w:sz w:val="20"/>
+        </w:rPr>
+        <w:t xml:space="preserve"> Sistema confirma que o equipamento não existe na lista</w:t>
+      </w:r>
+    </w:p>
+    <w:p>
+      <w:r>
+        <w:rPr>
+          <w:sz w:val="20"/>
+        </w:rPr>
+        <w:tab/>
+      </w:r>
+      <w:r>
+        <w:rPr>
+          <w:b/>
+          <w:bCs/>
+          <w:sz w:val="20"/>
+        </w:rPr>
         <w:t>3.1</w:t>
       </w:r>
       <w:r>
         <w:rPr>
+          <w:b/>
+          <w:bCs/>
           <w:sz w:val="20"/>
         </w:rPr>
         <w:t>.</w:t>
@@ -6910,7 +7615,6 @@
         <w:t xml:space="preserve"> Sistema informa que equipamento não foi recolhido no tempo disponível de recolha</w:t>
       </w:r>
     </w:p>
-    <w:p/>
     <w:p/>
     <w:p/>
     <w:p>
@@ -7026,6 +7730,7 @@
           <w:sz w:val="20"/>
         </w:rPr>
       </w:pPr>
+      <w:proofErr w:type="spellStart"/>
       <w:r>
         <w:rPr>
           <w:i/>
@@ -7034,6 +7739,7 @@
         </w:rPr>
         <w:t>SystemTimer</w:t>
       </w:r>
+      <w:proofErr w:type="spellEnd"/>
       <w:r>
         <w:rPr>
           <w:sz w:val="20"/>
@@ -7062,7 +7768,6 @@
     </w:p>
     <w:p/>
     <w:p/>
-    <w:p/>
     <w:p>
       <w:pPr>
         <w:rPr>
@@ -7181,9 +7886,17 @@
       </w:pPr>
       <w:r>
         <w:rPr>
-          <w:sz w:val="20"/>
-        </w:rPr>
-        <w:t>1. Gestor solicita lista de informações de funcionários.</w:t>
+          <w:b/>
+          <w:bCs/>
+          <w:sz w:val="20"/>
+        </w:rPr>
+        <w:t>1.</w:t>
+      </w:r>
+      <w:r>
+        <w:rPr>
+          <w:sz w:val="20"/>
+        </w:rPr>
+        <w:t xml:space="preserve"> Gestor solicita lista de informações de funcionários.</w:t>
       </w:r>
     </w:p>
     <w:p>
@@ -7195,9 +7908,17 @@
       </w:pPr>
       <w:r>
         <w:rPr>
-          <w:sz w:val="20"/>
-        </w:rPr>
-        <w:t>2. Sistema fornece a lista de informações de funcionários.</w:t>
+          <w:b/>
+          <w:bCs/>
+          <w:sz w:val="20"/>
+        </w:rPr>
+        <w:t>2.</w:t>
+      </w:r>
+      <w:r>
+        <w:rPr>
+          <w:sz w:val="20"/>
+        </w:rPr>
+        <w:t xml:space="preserve"> Sistema fornece a lista de informações de funcionários.</w:t>
       </w:r>
     </w:p>
     <w:p>
@@ -7319,9 +8040,17 @@
       </w:pPr>
       <w:r>
         <w:rPr>
-          <w:sz w:val="20"/>
-        </w:rPr>
-        <w:t>1. Gestor solicita lista de informações de técnicos.</w:t>
+          <w:b/>
+          <w:bCs/>
+          <w:sz w:val="20"/>
+        </w:rPr>
+        <w:t>1.</w:t>
+      </w:r>
+      <w:r>
+        <w:rPr>
+          <w:sz w:val="20"/>
+        </w:rPr>
+        <w:t xml:space="preserve"> Gestor solicita lista de informações de técnicos.</w:t>
       </w:r>
     </w:p>
     <w:p>
@@ -7333,9 +8062,17 @@
       </w:pPr>
       <w:r>
         <w:rPr>
-          <w:sz w:val="20"/>
-        </w:rPr>
-        <w:t>2. Sistema fornece a lista de informações de técnicos.</w:t>
+          <w:b/>
+          <w:bCs/>
+          <w:sz w:val="20"/>
+        </w:rPr>
+        <w:t>2.</w:t>
+      </w:r>
+      <w:r>
+        <w:rPr>
+          <w:sz w:val="20"/>
+        </w:rPr>
+        <w:t xml:space="preserve"> Sistema fornece a lista de informações de técnicos.</w:t>
       </w:r>
     </w:p>
     <w:p>
@@ -7477,9 +8214,17 @@
       </w:pPr>
       <w:r>
         <w:rPr>
-          <w:sz w:val="20"/>
-        </w:rPr>
-        <w:t>1. Gestor solicita lista de intervenções dos técnicos.</w:t>
+          <w:b/>
+          <w:bCs/>
+          <w:sz w:val="20"/>
+        </w:rPr>
+        <w:t>1.</w:t>
+      </w:r>
+      <w:r>
+        <w:rPr>
+          <w:sz w:val="20"/>
+        </w:rPr>
+        <w:t xml:space="preserve"> Gestor solicita lista de intervenções dos técnicos.</w:t>
       </w:r>
     </w:p>
     <w:p>
@@ -7491,9 +8236,17 @@
       </w:pPr>
       <w:r>
         <w:rPr>
-          <w:sz w:val="20"/>
-        </w:rPr>
-        <w:t>2. Sistema fornece a lista de intervenções dos técnicos.</w:t>
+          <w:b/>
+          <w:bCs/>
+          <w:sz w:val="20"/>
+        </w:rPr>
+        <w:t>2.</w:t>
+      </w:r>
+      <w:r>
+        <w:rPr>
+          <w:sz w:val="20"/>
+        </w:rPr>
+        <w:t xml:space="preserve"> Sistema fornece a lista de intervenções dos técnicos.</w:t>
       </w:r>
     </w:p>
     <w:p/>
@@ -7530,7 +8283,7 @@
           <w:szCs w:val="36"/>
         </w:rPr>
       </w:pPr>
-      <w:bookmarkStart w:id="16" w:name="_Toc87220118"/>
+      <w:bookmarkStart w:id="16" w:name="_Toc87560326"/>
       <w:r>
         <w:rPr>
           <w:b/>
@@ -8183,7 +8936,7 @@
   <w:abstractNum w:abstractNumId="1" w15:restartNumberingAfterBreak="0">
     <w:nsid w:val="0A0505CE"/>
     <w:multiLevelType w:val="multilevel"/>
-    <w:tmpl w:val="670A4D5C"/>
+    <w:tmpl w:val="E1C047C8"/>
     <w:lvl w:ilvl="0">
       <w:start w:val="1"/>
       <w:numFmt w:val="decimal"/>
@@ -8194,6 +8947,8 @@
       </w:pPr>
       <w:rPr>
         <w:rFonts w:hint="default"/>
+        <w:b/>
+        <w:bCs/>
       </w:rPr>
     </w:lvl>
     <w:lvl w:ilvl="1">
@@ -8417,7 +9172,7 @@
   <w:abstractNum w:abstractNumId="3" w15:restartNumberingAfterBreak="0">
     <w:nsid w:val="13B40646"/>
     <w:multiLevelType w:val="multilevel"/>
-    <w:tmpl w:val="CB60E00C"/>
+    <w:tmpl w:val="C0982048"/>
     <w:lvl w:ilvl="0">
       <w:start w:val="1"/>
       <w:numFmt w:val="decimal"/>
@@ -8429,6 +9184,10 @@
         </w:tabs>
         <w:ind w:left="1068" w:hanging="360"/>
       </w:pPr>
+      <w:rPr>
+        <w:b/>
+        <w:bCs/>
+      </w:rPr>
     </w:lvl>
     <w:lvl w:ilvl="1">
       <w:start w:val="1"/>
@@ -8530,7 +9289,7 @@
   <w:abstractNum w:abstractNumId="4" w15:restartNumberingAfterBreak="0">
     <w:nsid w:val="143F6D8A"/>
     <w:multiLevelType w:val="multilevel"/>
-    <w:tmpl w:val="19AE9F9C"/>
+    <w:tmpl w:val="37622A9E"/>
     <w:lvl w:ilvl="0">
       <w:start w:val="1"/>
       <w:numFmt w:val="decimal"/>
@@ -8542,6 +9301,10 @@
         </w:tabs>
         <w:ind w:left="1065" w:hanging="360"/>
       </w:pPr>
+      <w:rPr>
+        <w:b/>
+        <w:bCs/>
+      </w:rPr>
     </w:lvl>
     <w:lvl w:ilvl="1">
       <w:start w:val="1"/>
@@ -8554,6 +9317,10 @@
         </w:tabs>
         <w:ind w:left="1068" w:hanging="360"/>
       </w:pPr>
+      <w:rPr>
+        <w:b/>
+        <w:bCs/>
+      </w:rPr>
     </w:lvl>
     <w:lvl w:ilvl="2">
       <w:start w:val="1"/>
@@ -8643,7 +9410,7 @@
   <w:abstractNum w:abstractNumId="5" w15:restartNumberingAfterBreak="0">
     <w:nsid w:val="173C0609"/>
     <w:multiLevelType w:val="multilevel"/>
-    <w:tmpl w:val="8FF08E5A"/>
+    <w:tmpl w:val="EAFA28F0"/>
     <w:lvl w:ilvl="0">
       <w:start w:val="1"/>
       <w:numFmt w:val="decimal"/>
@@ -8655,6 +9422,10 @@
         </w:tabs>
         <w:ind w:left="1068" w:hanging="360"/>
       </w:pPr>
+      <w:rPr>
+        <w:b/>
+        <w:bCs/>
+      </w:rPr>
     </w:lvl>
     <w:lvl w:ilvl="1">
       <w:start w:val="1"/>
@@ -8756,7 +9527,7 @@
   <w:abstractNum w:abstractNumId="6" w15:restartNumberingAfterBreak="0">
     <w:nsid w:val="1E5E2EED"/>
     <w:multiLevelType w:val="multilevel"/>
-    <w:tmpl w:val="8FF08E5A"/>
+    <w:tmpl w:val="7E9CC020"/>
     <w:lvl w:ilvl="0">
       <w:start w:val="1"/>
       <w:numFmt w:val="decimal"/>
@@ -8768,6 +9539,10 @@
         </w:tabs>
         <w:ind w:left="1068" w:hanging="360"/>
       </w:pPr>
+      <w:rPr>
+        <w:b/>
+        <w:bCs/>
+      </w:rPr>
     </w:lvl>
     <w:lvl w:ilvl="1">
       <w:start w:val="1"/>
@@ -9076,7 +9851,7 @@
   <w:abstractNum w:abstractNumId="9" w15:restartNumberingAfterBreak="0">
     <w:nsid w:val="25212C25"/>
     <w:multiLevelType w:val="multilevel"/>
-    <w:tmpl w:val="6F208DA8"/>
+    <w:tmpl w:val="D3980DAC"/>
     <w:lvl w:ilvl="0">
       <w:start w:val="5"/>
       <w:numFmt w:val="decimal"/>
@@ -9099,6 +9874,8 @@
       </w:pPr>
       <w:rPr>
         <w:rFonts w:hint="default"/>
+        <w:b/>
+        <w:bCs/>
       </w:rPr>
     </w:lvl>
     <w:lvl w:ilvl="2">
@@ -9187,6 +9964,119 @@
     </w:lvl>
   </w:abstractNum>
   <w:abstractNum w:abstractNumId="10" w15:restartNumberingAfterBreak="0">
+    <w:nsid w:val="2AAE0DFE"/>
+    <w:multiLevelType w:val="multilevel"/>
+    <w:tmpl w:val="369EBDCE"/>
+    <w:lvl w:ilvl="0">
+      <w:start w:val="1"/>
+      <w:numFmt w:val="decimal"/>
+      <w:lvlText w:val="%1."/>
+      <w:lvlJc w:val="left"/>
+      <w:pPr>
+        <w:tabs>
+          <w:tab w:val="num" w:pos="0"/>
+        </w:tabs>
+        <w:ind w:left="1065" w:hanging="360"/>
+      </w:pPr>
+    </w:lvl>
+    <w:lvl w:ilvl="1">
+      <w:start w:val="1"/>
+      <w:numFmt w:val="lowerLetter"/>
+      <w:lvlText w:val="%2."/>
+      <w:lvlJc w:val="left"/>
+      <w:pPr>
+        <w:tabs>
+          <w:tab w:val="num" w:pos="0"/>
+        </w:tabs>
+        <w:ind w:left="1785" w:hanging="360"/>
+      </w:pPr>
+    </w:lvl>
+    <w:lvl w:ilvl="2">
+      <w:start w:val="1"/>
+      <w:numFmt w:val="lowerRoman"/>
+      <w:lvlText w:val="%3."/>
+      <w:lvlJc w:val="right"/>
+      <w:pPr>
+        <w:tabs>
+          <w:tab w:val="num" w:pos="0"/>
+        </w:tabs>
+        <w:ind w:left="2505" w:hanging="180"/>
+      </w:pPr>
+    </w:lvl>
+    <w:lvl w:ilvl="3">
+      <w:start w:val="1"/>
+      <w:numFmt w:val="decimal"/>
+      <w:lvlText w:val="%4."/>
+      <w:lvlJc w:val="left"/>
+      <w:pPr>
+        <w:tabs>
+          <w:tab w:val="num" w:pos="0"/>
+        </w:tabs>
+        <w:ind w:left="3225" w:hanging="360"/>
+      </w:pPr>
+    </w:lvl>
+    <w:lvl w:ilvl="4">
+      <w:start w:val="1"/>
+      <w:numFmt w:val="lowerLetter"/>
+      <w:lvlText w:val="%5."/>
+      <w:lvlJc w:val="left"/>
+      <w:pPr>
+        <w:tabs>
+          <w:tab w:val="num" w:pos="0"/>
+        </w:tabs>
+        <w:ind w:left="3945" w:hanging="360"/>
+      </w:pPr>
+    </w:lvl>
+    <w:lvl w:ilvl="5">
+      <w:start w:val="1"/>
+      <w:numFmt w:val="lowerRoman"/>
+      <w:lvlText w:val="%6."/>
+      <w:lvlJc w:val="right"/>
+      <w:pPr>
+        <w:tabs>
+          <w:tab w:val="num" w:pos="0"/>
+        </w:tabs>
+        <w:ind w:left="4665" w:hanging="180"/>
+      </w:pPr>
+    </w:lvl>
+    <w:lvl w:ilvl="6">
+      <w:start w:val="1"/>
+      <w:numFmt w:val="decimal"/>
+      <w:lvlText w:val="%7."/>
+      <w:lvlJc w:val="left"/>
+      <w:pPr>
+        <w:tabs>
+          <w:tab w:val="num" w:pos="0"/>
+        </w:tabs>
+        <w:ind w:left="5385" w:hanging="360"/>
+      </w:pPr>
+    </w:lvl>
+    <w:lvl w:ilvl="7">
+      <w:start w:val="1"/>
+      <w:numFmt w:val="lowerLetter"/>
+      <w:lvlText w:val="%8."/>
+      <w:lvlJc w:val="left"/>
+      <w:pPr>
+        <w:tabs>
+          <w:tab w:val="num" w:pos="0"/>
+        </w:tabs>
+        <w:ind w:left="6105" w:hanging="360"/>
+      </w:pPr>
+    </w:lvl>
+    <w:lvl w:ilvl="8">
+      <w:start w:val="1"/>
+      <w:numFmt w:val="lowerRoman"/>
+      <w:lvlText w:val="%9."/>
+      <w:lvlJc w:val="right"/>
+      <w:pPr>
+        <w:tabs>
+          <w:tab w:val="num" w:pos="0"/>
+        </w:tabs>
+        <w:ind w:left="6825" w:hanging="180"/>
+      </w:pPr>
+    </w:lvl>
+  </w:abstractNum>
+  <w:abstractNum w:abstractNumId="11" w15:restartNumberingAfterBreak="0">
     <w:nsid w:val="2DCB0B27"/>
     <w:multiLevelType w:val="multilevel"/>
     <w:tmpl w:val="55E00848"/>
@@ -9299,7 +10189,7 @@
       </w:rPr>
     </w:lvl>
   </w:abstractNum>
-  <w:abstractNum w:abstractNumId="11" w15:restartNumberingAfterBreak="0">
+  <w:abstractNum w:abstractNumId="12" w15:restartNumberingAfterBreak="0">
     <w:nsid w:val="45D24F62"/>
     <w:multiLevelType w:val="multilevel"/>
     <w:tmpl w:val="369EBDCE"/>
@@ -9412,7 +10302,7 @@
       </w:pPr>
     </w:lvl>
   </w:abstractNum>
-  <w:abstractNum w:abstractNumId="12" w15:restartNumberingAfterBreak="0">
+  <w:abstractNum w:abstractNumId="13" w15:restartNumberingAfterBreak="0">
     <w:nsid w:val="51FB49D9"/>
     <w:multiLevelType w:val="hybridMultilevel"/>
     <w:tmpl w:val="B8504ECC"/>
@@ -9525,7 +10415,7 @@
       </w:rPr>
     </w:lvl>
   </w:abstractNum>
-  <w:abstractNum w:abstractNumId="13" w15:restartNumberingAfterBreak="0">
+  <w:abstractNum w:abstractNumId="14" w15:restartNumberingAfterBreak="0">
     <w:nsid w:val="55AE2E6D"/>
     <w:multiLevelType w:val="multilevel"/>
     <w:tmpl w:val="9FB09402"/>
@@ -9638,7 +10528,7 @@
       </w:pPr>
     </w:lvl>
   </w:abstractNum>
-  <w:abstractNum w:abstractNumId="14" w15:restartNumberingAfterBreak="0">
+  <w:abstractNum w:abstractNumId="15" w15:restartNumberingAfterBreak="0">
     <w:nsid w:val="58E9214D"/>
     <w:multiLevelType w:val="multilevel"/>
     <w:tmpl w:val="709A6676"/>
@@ -9751,7 +10641,7 @@
       </w:pPr>
     </w:lvl>
   </w:abstractNum>
-  <w:abstractNum w:abstractNumId="15" w15:restartNumberingAfterBreak="0">
+  <w:abstractNum w:abstractNumId="16" w15:restartNumberingAfterBreak="0">
     <w:nsid w:val="5F6E3A9D"/>
     <w:multiLevelType w:val="multilevel"/>
     <w:tmpl w:val="CE1E0A8C"/>
@@ -9864,7 +10754,122 @@
       </w:pPr>
     </w:lvl>
   </w:abstractNum>
-  <w:abstractNum w:abstractNumId="16" w15:restartNumberingAfterBreak="0">
+  <w:abstractNum w:abstractNumId="17" w15:restartNumberingAfterBreak="0">
+    <w:nsid w:val="618F6835"/>
+    <w:multiLevelType w:val="multilevel"/>
+    <w:tmpl w:val="9B48C3D0"/>
+    <w:lvl w:ilvl="0">
+      <w:start w:val="2"/>
+      <w:numFmt w:val="decimal"/>
+      <w:lvlText w:val="%1."/>
+      <w:lvlJc w:val="left"/>
+      <w:pPr>
+        <w:ind w:left="360" w:hanging="360"/>
+      </w:pPr>
+      <w:rPr>
+        <w:rFonts w:hint="default"/>
+      </w:rPr>
+    </w:lvl>
+    <w:lvl w:ilvl="1">
+      <w:start w:val="1"/>
+      <w:numFmt w:val="decimal"/>
+      <w:lvlText w:val="%1.%2."/>
+      <w:lvlJc w:val="left"/>
+      <w:pPr>
+        <w:ind w:left="1068" w:hanging="360"/>
+      </w:pPr>
+      <w:rPr>
+        <w:rFonts w:hint="default"/>
+        <w:b/>
+        <w:bCs/>
+      </w:rPr>
+    </w:lvl>
+    <w:lvl w:ilvl="2">
+      <w:start w:val="1"/>
+      <w:numFmt w:val="decimal"/>
+      <w:lvlText w:val="%1.%2.%3."/>
+      <w:lvlJc w:val="left"/>
+      <w:pPr>
+        <w:ind w:left="2136" w:hanging="720"/>
+      </w:pPr>
+      <w:rPr>
+        <w:rFonts w:hint="default"/>
+      </w:rPr>
+    </w:lvl>
+    <w:lvl w:ilvl="3">
+      <w:start w:val="1"/>
+      <w:numFmt w:val="decimal"/>
+      <w:lvlText w:val="%1.%2.%3.%4."/>
+      <w:lvlJc w:val="left"/>
+      <w:pPr>
+        <w:ind w:left="2844" w:hanging="720"/>
+      </w:pPr>
+      <w:rPr>
+        <w:rFonts w:hint="default"/>
+      </w:rPr>
+    </w:lvl>
+    <w:lvl w:ilvl="4">
+      <w:start w:val="1"/>
+      <w:numFmt w:val="decimal"/>
+      <w:lvlText w:val="%1.%2.%3.%4.%5."/>
+      <w:lvlJc w:val="left"/>
+      <w:pPr>
+        <w:ind w:left="3912" w:hanging="1080"/>
+      </w:pPr>
+      <w:rPr>
+        <w:rFonts w:hint="default"/>
+      </w:rPr>
+    </w:lvl>
+    <w:lvl w:ilvl="5">
+      <w:start w:val="1"/>
+      <w:numFmt w:val="decimal"/>
+      <w:lvlText w:val="%1.%2.%3.%4.%5.%6."/>
+      <w:lvlJc w:val="left"/>
+      <w:pPr>
+        <w:ind w:left="4620" w:hanging="1080"/>
+      </w:pPr>
+      <w:rPr>
+        <w:rFonts w:hint="default"/>
+      </w:rPr>
+    </w:lvl>
+    <w:lvl w:ilvl="6">
+      <w:start w:val="1"/>
+      <w:numFmt w:val="decimal"/>
+      <w:lvlText w:val="%1.%2.%3.%4.%5.%6.%7."/>
+      <w:lvlJc w:val="left"/>
+      <w:pPr>
+        <w:ind w:left="5328" w:hanging="1080"/>
+      </w:pPr>
+      <w:rPr>
+        <w:rFonts w:hint="default"/>
+      </w:rPr>
+    </w:lvl>
+    <w:lvl w:ilvl="7">
+      <w:start w:val="1"/>
+      <w:numFmt w:val="decimal"/>
+      <w:lvlText w:val="%1.%2.%3.%4.%5.%6.%7.%8."/>
+      <w:lvlJc w:val="left"/>
+      <w:pPr>
+        <w:ind w:left="6396" w:hanging="1440"/>
+      </w:pPr>
+      <w:rPr>
+        <w:rFonts w:hint="default"/>
+      </w:rPr>
+    </w:lvl>
+    <w:lvl w:ilvl="8">
+      <w:start w:val="1"/>
+      <w:numFmt w:val="decimal"/>
+      <w:lvlText w:val="%1.%2.%3.%4.%5.%6.%7.%8.%9."/>
+      <w:lvlJc w:val="left"/>
+      <w:pPr>
+        <w:ind w:left="7104" w:hanging="1440"/>
+      </w:pPr>
+      <w:rPr>
+        <w:rFonts w:hint="default"/>
+      </w:rPr>
+    </w:lvl>
+  </w:abstractNum>
+  <w:abstractNum w:abstractNumId="18" w15:restartNumberingAfterBreak="0">
     <w:nsid w:val="637F5AA5"/>
     <w:multiLevelType w:val="multilevel"/>
     <w:tmpl w:val="8FF08E5A"/>
@@ -9977,7 +10982,7 @@
       </w:pPr>
     </w:lvl>
   </w:abstractNum>
-  <w:abstractNum w:abstractNumId="17" w15:restartNumberingAfterBreak="0">
+  <w:abstractNum w:abstractNumId="19" w15:restartNumberingAfterBreak="0">
     <w:nsid w:val="65250D42"/>
     <w:multiLevelType w:val="multilevel"/>
     <w:tmpl w:val="71F428D0"/>
@@ -10098,7 +11103,7 @@
       </w:rPr>
     </w:lvl>
   </w:abstractNum>
-  <w:abstractNum w:abstractNumId="18" w15:restartNumberingAfterBreak="0">
+  <w:abstractNum w:abstractNumId="20" w15:restartNumberingAfterBreak="0">
     <w:nsid w:val="677B34F9"/>
     <w:multiLevelType w:val="multilevel"/>
     <w:tmpl w:val="0816001F"/>
@@ -10184,7 +11189,7 @@
       </w:pPr>
     </w:lvl>
   </w:abstractNum>
-  <w:abstractNum w:abstractNumId="19" w15:restartNumberingAfterBreak="0">
+  <w:abstractNum w:abstractNumId="21" w15:restartNumberingAfterBreak="0">
     <w:nsid w:val="6C473909"/>
     <w:multiLevelType w:val="multilevel"/>
     <w:tmpl w:val="0816001F"/>
@@ -10270,7 +11275,7 @@
       </w:pPr>
     </w:lvl>
   </w:abstractNum>
-  <w:abstractNum w:abstractNumId="20" w15:restartNumberingAfterBreak="0">
+  <w:abstractNum w:abstractNumId="22" w15:restartNumberingAfterBreak="0">
     <w:nsid w:val="76C70EB7"/>
     <w:multiLevelType w:val="hybridMultilevel"/>
     <w:tmpl w:val="5574BE8C"/>
@@ -10356,10 +11361,10 @@
       </w:pPr>
     </w:lvl>
   </w:abstractNum>
-  <w:abstractNum w:abstractNumId="21" w15:restartNumberingAfterBreak="0">
+  <w:abstractNum w:abstractNumId="23" w15:restartNumberingAfterBreak="0">
     <w:nsid w:val="7FA658EC"/>
     <w:multiLevelType w:val="multilevel"/>
-    <w:tmpl w:val="5E36DA38"/>
+    <w:tmpl w:val="83C23034"/>
     <w:lvl w:ilvl="0">
       <w:start w:val="1"/>
       <w:numFmt w:val="decimal"/>
@@ -10371,6 +11376,10 @@
         </w:tabs>
         <w:ind w:left="1065" w:hanging="360"/>
       </w:pPr>
+      <w:rPr>
+        <w:b/>
+        <w:bCs/>
+      </w:rPr>
     </w:lvl>
     <w:lvl w:ilvl="1">
       <w:start w:val="1"/>
@@ -10473,58 +11482,58 @@
     <w:abstractNumId w:val="7"/>
   </w:num>
   <w:num w:numId="2">
-    <w:abstractNumId w:val="17"/>
+    <w:abstractNumId w:val="19"/>
   </w:num>
   <w:num w:numId="3">
-    <w:abstractNumId w:val="18"/>
+    <w:abstractNumId w:val="20"/>
   </w:num>
   <w:num w:numId="4">
-    <w:abstractNumId w:val="19"/>
+    <w:abstractNumId w:val="21"/>
   </w:num>
   <w:num w:numId="5">
     <w:abstractNumId w:val="2"/>
   </w:num>
   <w:num w:numId="6">
-    <w:abstractNumId w:val="10"/>
+    <w:abstractNumId w:val="11"/>
   </w:num>
   <w:num w:numId="7">
     <w:abstractNumId w:val="0"/>
   </w:num>
   <w:num w:numId="8">
-    <w:abstractNumId w:val="12"/>
+    <w:abstractNumId w:val="13"/>
   </w:num>
   <w:num w:numId="9">
     <w:abstractNumId w:val="8"/>
   </w:num>
   <w:num w:numId="10">
-    <w:abstractNumId w:val="20"/>
+    <w:abstractNumId w:val="22"/>
   </w:num>
   <w:num w:numId="11">
     <w:abstractNumId w:val="1"/>
   </w:num>
   <w:num w:numId="12">
-    <w:abstractNumId w:val="21"/>
+    <w:abstractNumId w:val="23"/>
   </w:num>
   <w:num w:numId="13">
-    <w:abstractNumId w:val="15"/>
+    <w:abstractNumId w:val="16"/>
   </w:num>
   <w:num w:numId="14">
     <w:abstractNumId w:val="4"/>
   </w:num>
   <w:num w:numId="15">
-    <w:abstractNumId w:val="11"/>
+    <w:abstractNumId w:val="12"/>
   </w:num>
   <w:num w:numId="16">
-    <w:abstractNumId w:val="14"/>
+    <w:abstractNumId w:val="15"/>
   </w:num>
   <w:num w:numId="17">
-    <w:abstractNumId w:val="16"/>
+    <w:abstractNumId w:val="18"/>
   </w:num>
   <w:num w:numId="18">
     <w:abstractNumId w:val="3"/>
   </w:num>
   <w:num w:numId="19">
-    <w:abstractNumId w:val="13"/>
+    <w:abstractNumId w:val="14"/>
   </w:num>
   <w:num w:numId="20">
     <w:abstractNumId w:val="9"/>
@@ -10534,6 +11543,12 @@
   </w:num>
   <w:num w:numId="22">
     <w:abstractNumId w:val="6"/>
+  </w:num>
+  <w:num w:numId="23">
+    <w:abstractNumId w:val="17"/>
+  </w:num>
+  <w:num w:numId="24">
+    <w:abstractNumId w:val="10"/>
   </w:num>
 </w:numbering>
 </file>
@@ -11466,6 +12481,21 @@
 </file>
 
 <file path=customXml/item1.xml><?xml version="1.0" encoding="utf-8"?>
+<p:properties xmlns:p="http://schemas.microsoft.com/office/2006/metadata/properties" xmlns:xsi="http://www.w3.org/2001/XMLSchema-instance" xmlns:pc="http://schemas.microsoft.com/office/infopath/2007/PartnerControls">
+  <documentManagement/>
+</p:properties>
+</file>
+
+<file path=customXml/item2.xml><?xml version="1.0" encoding="utf-8"?>
+<?mso-contentType ?>
+<FormTemplates xmlns="http://schemas.microsoft.com/sharepoint/v3/contenttype/forms">
+  <Display>DocumentLibraryForm</Display>
+  <Edit>DocumentLibraryForm</Edit>
+  <New>DocumentLibraryForm</New>
+</FormTemplates>
+</file>
+
+<file path=customXml/item3.xml><?xml version="1.0" encoding="utf-8"?>
 <ct:contentTypeSchema xmlns:ct="http://schemas.microsoft.com/office/2006/metadata/contentType" xmlns:ma="http://schemas.microsoft.com/office/2006/metadata/properties/metaAttributes" ct:_="" ma:_="" ma:contentTypeName="Documento" ma:contentTypeID="0x010100A9309DC7F80E9345896C942606140EB2" ma:contentTypeVersion="6" ma:contentTypeDescription="Criar um novo documento." ma:contentTypeScope="" ma:versionID="069c990662e74b511eebdad3ee332728">
   <xsd:schema xmlns:xsd="http://www.w3.org/2001/XMLSchema" xmlns:xs="http://www.w3.org/2001/XMLSchema" xmlns:p="http://schemas.microsoft.com/office/2006/metadata/properties" xmlns:ns3="53260d91-4edd-4fcd-b414-900a686dd8fb" targetNamespace="http://schemas.microsoft.com/office/2006/metadata/properties" ma:root="true" ma:fieldsID="96ffe8c54d3d0ead77566c2be72b9f1c" ns3:_="">
     <xsd:import namespace="53260d91-4edd-4fcd-b414-900a686dd8fb"/>
@@ -11623,26 +12653,28 @@
 </ct:contentTypeSchema>
 </file>
 
-<file path=customXml/item2.xml><?xml version="1.0" encoding="utf-8"?>
-<?mso-contentType ?>
-<FormTemplates xmlns="http://schemas.microsoft.com/sharepoint/v3/contenttype/forms">
-  <Display>DocumentLibraryForm</Display>
-  <Edit>DocumentLibraryForm</Edit>
-  <New>DocumentLibraryForm</New>
-</FormTemplates>
-</file>
-
-<file path=customXml/item3.xml><?xml version="1.0" encoding="utf-8"?>
-<p:properties xmlns:p="http://schemas.microsoft.com/office/2006/metadata/properties" xmlns:xsi="http://www.w3.org/2001/XMLSchema-instance" xmlns:pc="http://schemas.microsoft.com/office/infopath/2007/PartnerControls">
-  <documentManagement/>
-</p:properties>
-</file>
-
 <file path=customXml/item4.xml><?xml version="1.0" encoding="utf-8"?>
 <b:Sources xmlns:b="http://schemas.openxmlformats.org/officeDocument/2006/bibliography" xmlns="http://schemas.openxmlformats.org/officeDocument/2006/bibliography" SelectedStyle="\APASixthEditionOfficeOnline.xsl" StyleName="APA" Version="6"/>
 </file>
 
 <file path=customXml/itemProps1.xml><?xml version="1.0" encoding="utf-8"?>
+<ds:datastoreItem xmlns:ds="http://schemas.openxmlformats.org/officeDocument/2006/customXml" ds:itemID="{A950B3A5-8A00-4A99-AF92-9680275A7A9C}">
+  <ds:schemaRefs>
+    <ds:schemaRef ds:uri="http://schemas.microsoft.com/office/2006/metadata/properties"/>
+    <ds:schemaRef ds:uri="http://schemas.microsoft.com/office/infopath/2007/PartnerControls"/>
+  </ds:schemaRefs>
+</ds:datastoreItem>
+</file>
+
+<file path=customXml/itemProps2.xml><?xml version="1.0" encoding="utf-8"?>
+<ds:datastoreItem xmlns:ds="http://schemas.openxmlformats.org/officeDocument/2006/customXml" ds:itemID="{046A0983-2D1F-4342-BB43-F6A2AB1FC307}">
+  <ds:schemaRefs>
+    <ds:schemaRef ds:uri="http://schemas.microsoft.com/sharepoint/v3/contenttype/forms"/>
+  </ds:schemaRefs>
+</ds:datastoreItem>
+</file>
+
+<file path=customXml/itemProps3.xml><?xml version="1.0" encoding="utf-8"?>
 <ds:datastoreItem xmlns:ds="http://schemas.openxmlformats.org/officeDocument/2006/customXml" ds:itemID="{CAAF7AFE-8E8A-4CEE-B2DF-6859A9805BDB}">
   <ds:schemaRefs>
     <ds:schemaRef ds:uri="http://schemas.microsoft.com/office/2006/metadata/contentType"/>
@@ -11660,23 +12692,6 @@
 </ds:datastoreItem>
 </file>
 
-<file path=customXml/itemProps2.xml><?xml version="1.0" encoding="utf-8"?>
-<ds:datastoreItem xmlns:ds="http://schemas.openxmlformats.org/officeDocument/2006/customXml" ds:itemID="{046A0983-2D1F-4342-BB43-F6A2AB1FC307}">
-  <ds:schemaRefs>
-    <ds:schemaRef ds:uri="http://schemas.microsoft.com/sharepoint/v3/contenttype/forms"/>
-  </ds:schemaRefs>
-</ds:datastoreItem>
-</file>
-
-<file path=customXml/itemProps3.xml><?xml version="1.0" encoding="utf-8"?>
-<ds:datastoreItem xmlns:ds="http://schemas.openxmlformats.org/officeDocument/2006/customXml" ds:itemID="{A950B3A5-8A00-4A99-AF92-9680275A7A9C}">
-  <ds:schemaRefs>
-    <ds:schemaRef ds:uri="http://schemas.microsoft.com/office/2006/metadata/properties"/>
-    <ds:schemaRef ds:uri="http://schemas.microsoft.com/office/infopath/2007/PartnerControls"/>
-  </ds:schemaRefs>
-</ds:datastoreItem>
-</file>
-
 <file path=customXml/itemProps4.xml><?xml version="1.0" encoding="utf-8"?>
 <ds:datastoreItem xmlns:ds="http://schemas.openxmlformats.org/officeDocument/2006/customXml" ds:itemID="{87DDDC57-5982-417D-A41B-4350459DE806}">
   <ds:schemaRefs>

</xml_diff>